<commit_message>
Actualizada documentacion [Añadida parte de stakeHolders]
</commit_message>
<xml_diff>
--- a/extract/documentacion/Documentación_ASW_3a.docx
+++ b/extract/documentacion/Documentación_ASW_3a.docx
@@ -2,96 +2,3122 @@
 <file path=word/document.xml><?xml version="1.0" encoding="utf-8"?>
 <w:document xmlns:wpc="http://schemas.microsoft.com/office/word/2010/wordprocessingCanvas" xmlns:mc="http://schemas.openxmlformats.org/markup-compatibility/2006" xmlns:o="urn:schemas-microsoft-com:office:office" xmlns:r="http://schemas.openxmlformats.org/officeDocument/2006/relationships" xmlns:m="http://schemas.openxmlformats.org/officeDocument/2006/math" xmlns:v="urn:schemas-microsoft-com:vml" xmlns:wp14="http://schemas.microsoft.com/office/word/2010/wordprocessingDrawing" xmlns:wp="http://schemas.openxmlformats.org/drawingml/2006/wordprocessingDrawing" xmlns:w10="urn:schemas-microsoft-com:office:word" xmlns:w="http://schemas.openxmlformats.org/wordprocessingml/2006/main" xmlns:w14="http://schemas.microsoft.com/office/word/2010/wordml" xmlns:w15="http://schemas.microsoft.com/office/word/2012/wordml" xmlns:wpg="http://schemas.microsoft.com/office/word/2010/wordprocessingGroup" xmlns:wpi="http://schemas.microsoft.com/office/word/2010/wordprocessingInk" xmlns:wne="http://schemas.microsoft.com/office/word/2006/wordml" xmlns:wps="http://schemas.microsoft.com/office/word/2010/wordprocessingShape" mc:Ignorable="w14 w15 wp14">
   <w:body>
+    <w:sdt>
+      <w:sdtPr>
+        <w:id w:val="1236434537"/>
+        <w:docPartObj>
+          <w:docPartGallery w:val="Cover Pages"/>
+          <w:docPartUnique/>
+        </w:docPartObj>
+      </w:sdtPr>
+      <w:sdtEndPr>
+        <w:rPr>
+          <w:color w:val="7B7053" w:themeColor="accent5" w:themeShade="BF"/>
+          <w:sz w:val="36"/>
+          <w:szCs w:val="36"/>
+        </w:rPr>
+      </w:sdtEndPr>
+      <w:sdtContent>
+        <w:p>
+          <w:r>
+            <w:rPr>
+              <w:noProof/>
+              <w:lang w:eastAsia="es-ES"/>
+            </w:rPr>
+            <mc:AlternateContent>
+              <mc:Choice Requires="wpg">
+                <w:drawing>
+                  <wp:anchor distT="0" distB="0" distL="114300" distR="114300" simplePos="0" relativeHeight="251657216" behindDoc="1" locked="0" layoutInCell="1" allowOverlap="1" wp14:anchorId="2B00B0D5" wp14:editId="781EFA52">
+                    <wp:simplePos x="0" y="0"/>
+                    <wp:positionH relativeFrom="page">
+                      <wp:align>center</wp:align>
+                    </wp:positionH>
+                    <wp:positionV relativeFrom="page">
+                      <wp:align>center</wp:align>
+                    </wp:positionV>
+                    <wp:extent cx="6864824" cy="9123528"/>
+                    <wp:effectExtent l="0" t="0" r="2540" b="635"/>
+                    <wp:wrapNone/>
+                    <wp:docPr id="193" name="Grupo 193"/>
+                    <wp:cNvGraphicFramePr/>
+                    <a:graphic xmlns:a="http://schemas.openxmlformats.org/drawingml/2006/main">
+                      <a:graphicData uri="http://schemas.microsoft.com/office/word/2010/wordprocessingGroup">
+                        <wpg:wgp>
+                          <wpg:cNvGrpSpPr/>
+                          <wpg:grpSpPr>
+                            <a:xfrm>
+                              <a:off x="0" y="0"/>
+                              <a:ext cx="6864824" cy="9123528"/>
+                              <a:chOff x="0" y="0"/>
+                              <a:chExt cx="6864824" cy="9123528"/>
+                            </a:xfrm>
+                          </wpg:grpSpPr>
+                          <wps:wsp>
+                            <wps:cNvPr id="194" name="Rectángulo 194"/>
+                            <wps:cNvSpPr/>
+                            <wps:spPr>
+                              <a:xfrm>
+                                <a:off x="0" y="0"/>
+                                <a:ext cx="6858000" cy="1371600"/>
+                              </a:xfrm>
+                              <a:prstGeom prst="rect">
+                                <a:avLst/>
+                              </a:prstGeom>
+                              <a:solidFill>
+                                <a:schemeClr val="accent1"/>
+                              </a:solidFill>
+                              <a:ln>
+                                <a:noFill/>
+                              </a:ln>
+                            </wps:spPr>
+                            <wps:style>
+                              <a:lnRef idx="2">
+                                <a:schemeClr val="accent1">
+                                  <a:shade val="50000"/>
+                                </a:schemeClr>
+                              </a:lnRef>
+                              <a:fillRef idx="1">
+                                <a:schemeClr val="accent1"/>
+                              </a:fillRef>
+                              <a:effectRef idx="0">
+                                <a:schemeClr val="accent1"/>
+                              </a:effectRef>
+                              <a:fontRef idx="minor">
+                                <a:schemeClr val="lt1"/>
+                              </a:fontRef>
+                            </wps:style>
+                            <wps:bodyPr rot="0" spcFirstLastPara="0" vertOverflow="overflow" horzOverflow="overflow" vert="horz" wrap="square" lIns="91440" tIns="45720" rIns="91440" bIns="45720" numCol="1" spcCol="0" rtlCol="0" fromWordArt="0" anchor="ctr" anchorCtr="0" forceAA="0" compatLnSpc="1">
+                              <a:prstTxWarp prst="textNoShape">
+                                <a:avLst/>
+                              </a:prstTxWarp>
+                              <a:noAutofit/>
+                            </wps:bodyPr>
+                          </wps:wsp>
+                          <wps:wsp>
+                            <wps:cNvPr id="195" name="Rectángulo 195"/>
+                            <wps:cNvSpPr/>
+                            <wps:spPr>
+                              <a:xfrm>
+                                <a:off x="0" y="4094328"/>
+                                <a:ext cx="6858000" cy="5029200"/>
+                              </a:xfrm>
+                              <a:prstGeom prst="rect">
+                                <a:avLst/>
+                              </a:prstGeom>
+                              <a:solidFill>
+                                <a:schemeClr val="accent1"/>
+                              </a:solidFill>
+                              <a:ln>
+                                <a:noFill/>
+                              </a:ln>
+                            </wps:spPr>
+                            <wps:style>
+                              <a:lnRef idx="2">
+                                <a:schemeClr val="accent1">
+                                  <a:shade val="50000"/>
+                                </a:schemeClr>
+                              </a:lnRef>
+                              <a:fillRef idx="1">
+                                <a:schemeClr val="accent1"/>
+                              </a:fillRef>
+                              <a:effectRef idx="0">
+                                <a:schemeClr val="accent1"/>
+                              </a:effectRef>
+                              <a:fontRef idx="minor">
+                                <a:schemeClr val="lt1"/>
+                              </a:fontRef>
+                            </wps:style>
+                            <wps:txbx>
+                              <w:txbxContent>
+                                <w:sdt>
+                                  <w:sdtPr>
+                                    <w:rPr>
+                                      <w:color w:val="FFFFFF" w:themeColor="background1"/>
+                                      <w:sz w:val="32"/>
+                                    </w:rPr>
+                                    <w:alias w:val="Autor"/>
+                                    <w:tag w:val=""/>
+                                    <w:id w:val="945428907"/>
+                                    <w:dataBinding w:prefixMappings="xmlns:ns0='http://purl.org/dc/elements/1.1/' xmlns:ns1='http://schemas.openxmlformats.org/package/2006/metadata/core-properties' " w:xpath="/ns1:coreProperties[1]/ns0:creator[1]" w:storeItemID="{6C3C8BC8-F283-45AE-878A-BAB7291924A1}"/>
+                                    <w:text/>
+                                  </w:sdtPr>
+                                  <w:sdtEndPr/>
+                                  <w:sdtContent>
+                                    <w:p>
+                                      <w:pPr>
+                                        <w:pStyle w:val="Sinespaciado"/>
+                                        <w:spacing w:before="120"/>
+                                        <w:jc w:val="center"/>
+                                        <w:rPr>
+                                          <w:color w:val="FFFFFF" w:themeColor="background1"/>
+                                          <w:sz w:val="32"/>
+                                        </w:rPr>
+                                      </w:pPr>
+                                      <w:r>
+                                        <w:rPr>
+                                          <w:color w:val="FFFFFF" w:themeColor="background1"/>
+                                          <w:sz w:val="32"/>
+                                        </w:rPr>
+                                        <w:t>Grupo Trivial 3a</w:t>
+                                      </w:r>
+                                    </w:p>
+                                  </w:sdtContent>
+                                </w:sdt>
+                                <w:p>
+                                  <w:pPr>
+                                    <w:pStyle w:val="Sinespaciado"/>
+                                    <w:spacing w:before="120"/>
+                                    <w:jc w:val="center"/>
+                                    <w:rPr>
+                                      <w:color w:val="FFFFFF" w:themeColor="background1"/>
+                                      <w:sz w:val="32"/>
+                                    </w:rPr>
+                                  </w:pPr>
+                                  <w:sdt>
+                                    <w:sdtPr>
+                                      <w:rPr>
+                                        <w:caps/>
+                                        <w:color w:val="FFFFFF" w:themeColor="background1"/>
+                                        <w:sz w:val="32"/>
+                                      </w:rPr>
+                                      <w:alias w:val="Compañía"/>
+                                      <w:tag w:val=""/>
+                                      <w:id w:val="1618182777"/>
+                                      <w:dataBinding w:prefixMappings="xmlns:ns0='http://schemas.openxmlformats.org/officeDocument/2006/extended-properties' " w:xpath="/ns0:Properties[1]/ns0:Company[1]" w:storeItemID="{6668398D-A668-4E3E-A5EB-62B293D839F1}"/>
+                                      <w:text/>
+                                    </w:sdtPr>
+                                    <w:sdtEndPr/>
+                                    <w:sdtContent>
+                                      <w:r>
+                                        <w:rPr>
+                                          <w:caps/>
+                                          <w:color w:val="FFFFFF" w:themeColor="background1"/>
+                                          <w:sz w:val="32"/>
+                                        </w:rPr>
+                                        <w:t>UNIVERSIDAD DE OVIEDO</w:t>
+                                      </w:r>
+                                    </w:sdtContent>
+                                  </w:sdt>
+                                  <w:r>
+                                    <w:rPr>
+                                      <w:color w:val="FFFFFF" w:themeColor="background1"/>
+                                      <w:sz w:val="32"/>
+                                    </w:rPr>
+                                    <w:t>  </w:t>
+                                  </w:r>
+                                  <w:sdt>
+                                    <w:sdtPr>
+                                      <w:rPr>
+                                        <w:color w:val="FFFFFF" w:themeColor="background1"/>
+                                        <w:sz w:val="32"/>
+                                      </w:rPr>
+                                      <w:alias w:val="Dirección"/>
+                                      <w:tag w:val=""/>
+                                      <w:id w:val="-253358678"/>
+                                      <w:dataBinding w:prefixMappings="xmlns:ns0='http://schemas.microsoft.com/office/2006/coverPageProps' " w:xpath="/ns0:CoverPageProperties[1]/ns0:CompanyAddress[1]" w:storeItemID="{55AF091B-3C7A-41E3-B477-F2FDAA23CFDA}"/>
+                                      <w:text/>
+                                    </w:sdtPr>
+                                    <w:sdtEndPr/>
+                                    <w:sdtContent>
+                                      <w:r>
+                                        <w:rPr>
+                                          <w:color w:val="FFFFFF" w:themeColor="background1"/>
+                                          <w:sz w:val="32"/>
+                                        </w:rPr>
+                                        <w:t>- Arquitectura del Software</w:t>
+                                      </w:r>
+                                    </w:sdtContent>
+                                  </w:sdt>
+                                </w:p>
+                              </w:txbxContent>
+                            </wps:txbx>
+                            <wps:bodyPr rot="0" spcFirstLastPara="0" vertOverflow="overflow" horzOverflow="overflow" vert="horz" wrap="square" lIns="457200" tIns="731520" rIns="457200" bIns="457200" numCol="1" spcCol="0" rtlCol="0" fromWordArt="0" anchor="b" anchorCtr="0" forceAA="0" compatLnSpc="1">
+                              <a:prstTxWarp prst="textNoShape">
+                                <a:avLst/>
+                              </a:prstTxWarp>
+                              <a:noAutofit/>
+                            </wps:bodyPr>
+                          </wps:wsp>
+                          <wps:wsp>
+                            <wps:cNvPr id="196" name="Cuadro de texto 196"/>
+                            <wps:cNvSpPr txBox="1"/>
+                            <wps:spPr>
+                              <a:xfrm>
+                                <a:off x="6824" y="1371600"/>
+                                <a:ext cx="6858000" cy="2722728"/>
+                              </a:xfrm>
+                              <a:prstGeom prst="rect">
+                                <a:avLst/>
+                              </a:prstGeom>
+                              <a:solidFill>
+                                <a:schemeClr val="bg1"/>
+                              </a:solidFill>
+                              <a:ln w="6350">
+                                <a:noFill/>
+                              </a:ln>
+                              <a:effectLst/>
+                            </wps:spPr>
+                            <wps:style>
+                              <a:lnRef idx="0">
+                                <a:schemeClr val="accent1"/>
+                              </a:lnRef>
+                              <a:fillRef idx="0">
+                                <a:schemeClr val="accent1"/>
+                              </a:fillRef>
+                              <a:effectRef idx="0">
+                                <a:schemeClr val="accent1"/>
+                              </a:effectRef>
+                              <a:fontRef idx="minor">
+                                <a:schemeClr val="dk1"/>
+                              </a:fontRef>
+                            </wps:style>
+                            <wps:txbx>
+                              <w:txbxContent>
+                                <w:p>
+                                  <w:pPr>
+                                    <w:pStyle w:val="Sinespaciado"/>
+                                    <w:jc w:val="center"/>
+                                    <w:rPr>
+                                      <w:rFonts w:asciiTheme="majorHAnsi" w:eastAsiaTheme="majorEastAsia" w:hAnsiTheme="majorHAnsi" w:cstheme="majorBidi"/>
+                                      <w:b/>
+                                      <w:caps/>
+                                      <w:color w:val="F0A22E" w:themeColor="accent1"/>
+                                      <w:sz w:val="96"/>
+                                      <w:szCs w:val="72"/>
+                                    </w:rPr>
+                                  </w:pPr>
+                                  <w:sdt>
+                                    <w:sdtPr>
+                                      <w:rPr>
+                                        <w:rFonts w:asciiTheme="majorHAnsi" w:eastAsiaTheme="majorEastAsia" w:hAnsiTheme="majorHAnsi" w:cstheme="majorBidi"/>
+                                        <w:b/>
+                                        <w:caps/>
+                                        <w:color w:val="F0A22E" w:themeColor="accent1"/>
+                                        <w:sz w:val="96"/>
+                                        <w:szCs w:val="72"/>
+                                      </w:rPr>
+                                      <w:alias w:val="Título"/>
+                                      <w:tag w:val=""/>
+                                      <w:id w:val="-9991715"/>
+                                      <w:showingPlcHdr/>
+                                      <w:dataBinding w:prefixMappings="xmlns:ns0='http://purl.org/dc/elements/1.1/' xmlns:ns1='http://schemas.openxmlformats.org/package/2006/metadata/core-properties' " w:xpath="/ns1:coreProperties[1]/ns0:title[1]" w:storeItemID="{6C3C8BC8-F283-45AE-878A-BAB7291924A1}"/>
+                                      <w:text/>
+                                    </w:sdtPr>
+                                    <w:sdtEndPr/>
+                                    <w:sdtContent>
+                                      <w:r>
+                                        <w:rPr>
+                                          <w:rFonts w:asciiTheme="majorHAnsi" w:eastAsiaTheme="majorEastAsia" w:hAnsiTheme="majorHAnsi" w:cstheme="majorBidi"/>
+                                          <w:b/>
+                                          <w:caps/>
+                                          <w:color w:val="F0A22E" w:themeColor="accent1"/>
+                                          <w:sz w:val="96"/>
+                                          <w:szCs w:val="72"/>
+                                        </w:rPr>
+                                        <w:t xml:space="preserve">     </w:t>
+                                      </w:r>
+                                    </w:sdtContent>
+                                  </w:sdt>
+                                  <w:r>
+                                    <w:rPr>
+                                      <w:rFonts w:asciiTheme="majorHAnsi" w:eastAsiaTheme="majorEastAsia" w:hAnsiTheme="majorHAnsi" w:cstheme="majorBidi"/>
+                                      <w:b/>
+                                      <w:caps/>
+                                      <w:color w:val="F0A22E" w:themeColor="accent1"/>
+                                      <w:sz w:val="96"/>
+                                      <w:szCs w:val="72"/>
+                                    </w:rPr>
+                                    <w:t>DOCUMENTACION TRIVIAL 3a</w:t>
+                                  </w:r>
+                                </w:p>
+                              </w:txbxContent>
+                            </wps:txbx>
+                            <wps:bodyPr rot="0" spcFirstLastPara="0" vertOverflow="overflow" horzOverflow="overflow" vert="horz" wrap="square" lIns="457200" tIns="91440" rIns="457200" bIns="91440" numCol="1" spcCol="0" rtlCol="0" fromWordArt="0" anchor="ctr" anchorCtr="0" forceAA="0" compatLnSpc="1">
+                              <a:prstTxWarp prst="textNoShape">
+                                <a:avLst/>
+                              </a:prstTxWarp>
+                              <a:noAutofit/>
+                            </wps:bodyPr>
+                          </wps:wsp>
+                        </wpg:wgp>
+                      </a:graphicData>
+                    </a:graphic>
+                    <wp14:sizeRelH relativeFrom="page">
+                      <wp14:pctWidth>88200</wp14:pctWidth>
+                    </wp14:sizeRelH>
+                    <wp14:sizeRelV relativeFrom="page">
+                      <wp14:pctHeight>90900</wp14:pctHeight>
+                    </wp14:sizeRelV>
+                  </wp:anchor>
+                </w:drawing>
+              </mc:Choice>
+              <mc:Fallback>
+                <w:pict>
+                  <v:group w14:anchorId="2B00B0D5" id="Grupo 193" o:spid="_x0000_s1026" style="position:absolute;margin-left:0;margin-top:0;width:540.55pt;height:718.4pt;z-index:-251659264;mso-width-percent:882;mso-height-percent:909;mso-position-horizontal:center;mso-position-horizontal-relative:page;mso-position-vertical:center;mso-position-vertical-relative:page;mso-width-percent:882;mso-height-percent:909" coordsize="68648,91235" o:gfxdata="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">
+                    <v:rect id="Rectángulo 194" o:spid="_x0000_s1027" style="position:absolute;width:68580;height:13716;visibility:visible;mso-wrap-style:square;v-text-anchor:middle" o:gfxdata="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" fillcolor="#f0a22e [3204]" stroked="f" strokeweight="1pt"/>
+                    <v:rect id="Rectángulo 195" o:spid="_x0000_s1028" style="position:absolute;top:40943;width:68580;height:50292;visibility:visible;mso-wrap-style:square;v-text-anchor:bottom" o:gfxdata="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" fillcolor="#f0a22e [3204]" stroked="f" strokeweight="1pt">
+                      <v:textbox inset="36pt,57.6pt,36pt,36pt">
+                        <w:txbxContent>
+                          <w:sdt>
+                            <w:sdtPr>
+                              <w:rPr>
+                                <w:color w:val="FFFFFF" w:themeColor="background1"/>
+                                <w:sz w:val="32"/>
+                              </w:rPr>
+                              <w:alias w:val="Autor"/>
+                              <w:tag w:val=""/>
+                              <w:id w:val="945428907"/>
+                              <w:dataBinding w:prefixMappings="xmlns:ns0='http://purl.org/dc/elements/1.1/' xmlns:ns1='http://schemas.openxmlformats.org/package/2006/metadata/core-properties' " w:xpath="/ns1:coreProperties[1]/ns0:creator[1]" w:storeItemID="{6C3C8BC8-F283-45AE-878A-BAB7291924A1}"/>
+                              <w:text/>
+                            </w:sdtPr>
+                            <w:sdtEndPr/>
+                            <w:sdtContent>
+                              <w:p>
+                                <w:pPr>
+                                  <w:pStyle w:val="Sinespaciado"/>
+                                  <w:spacing w:before="120"/>
+                                  <w:jc w:val="center"/>
+                                  <w:rPr>
+                                    <w:color w:val="FFFFFF" w:themeColor="background1"/>
+                                    <w:sz w:val="32"/>
+                                  </w:rPr>
+                                </w:pPr>
+                                <w:r>
+                                  <w:rPr>
+                                    <w:color w:val="FFFFFF" w:themeColor="background1"/>
+                                    <w:sz w:val="32"/>
+                                  </w:rPr>
+                                  <w:t>Grupo Trivial 3a</w:t>
+                                </w:r>
+                              </w:p>
+                            </w:sdtContent>
+                          </w:sdt>
+                          <w:p>
+                            <w:pPr>
+                              <w:pStyle w:val="Sinespaciado"/>
+                              <w:spacing w:before="120"/>
+                              <w:jc w:val="center"/>
+                              <w:rPr>
+                                <w:color w:val="FFFFFF" w:themeColor="background1"/>
+                                <w:sz w:val="32"/>
+                              </w:rPr>
+                            </w:pPr>
+                            <w:sdt>
+                              <w:sdtPr>
+                                <w:rPr>
+                                  <w:caps/>
+                                  <w:color w:val="FFFFFF" w:themeColor="background1"/>
+                                  <w:sz w:val="32"/>
+                                </w:rPr>
+                                <w:alias w:val="Compañía"/>
+                                <w:tag w:val=""/>
+                                <w:id w:val="1618182777"/>
+                                <w:dataBinding w:prefixMappings="xmlns:ns0='http://schemas.openxmlformats.org/officeDocument/2006/extended-properties' " w:xpath="/ns0:Properties[1]/ns0:Company[1]" w:storeItemID="{6668398D-A668-4E3E-A5EB-62B293D839F1}"/>
+                                <w:text/>
+                              </w:sdtPr>
+                              <w:sdtEndPr/>
+                              <w:sdtContent>
+                                <w:r>
+                                  <w:rPr>
+                                    <w:caps/>
+                                    <w:color w:val="FFFFFF" w:themeColor="background1"/>
+                                    <w:sz w:val="32"/>
+                                  </w:rPr>
+                                  <w:t>UNIVERSIDAD DE OVIEDO</w:t>
+                                </w:r>
+                              </w:sdtContent>
+                            </w:sdt>
+                            <w:r>
+                              <w:rPr>
+                                <w:color w:val="FFFFFF" w:themeColor="background1"/>
+                                <w:sz w:val="32"/>
+                              </w:rPr>
+                              <w:t>  </w:t>
+                            </w:r>
+                            <w:sdt>
+                              <w:sdtPr>
+                                <w:rPr>
+                                  <w:color w:val="FFFFFF" w:themeColor="background1"/>
+                                  <w:sz w:val="32"/>
+                                </w:rPr>
+                                <w:alias w:val="Dirección"/>
+                                <w:tag w:val=""/>
+                                <w:id w:val="-253358678"/>
+                                <w:dataBinding w:prefixMappings="xmlns:ns0='http://schemas.microsoft.com/office/2006/coverPageProps' " w:xpath="/ns0:CoverPageProperties[1]/ns0:CompanyAddress[1]" w:storeItemID="{55AF091B-3C7A-41E3-B477-F2FDAA23CFDA}"/>
+                                <w:text/>
+                              </w:sdtPr>
+                              <w:sdtEndPr/>
+                              <w:sdtContent>
+                                <w:r>
+                                  <w:rPr>
+                                    <w:color w:val="FFFFFF" w:themeColor="background1"/>
+                                    <w:sz w:val="32"/>
+                                  </w:rPr>
+                                  <w:t>- Arquitectura del Software</w:t>
+                                </w:r>
+                              </w:sdtContent>
+                            </w:sdt>
+                          </w:p>
+                        </w:txbxContent>
+                      </v:textbox>
+                    </v:rect>
+                    <v:shapetype id="_x0000_t202" coordsize="21600,21600" o:spt="202" path="m,l,21600r21600,l21600,xe">
+                      <v:stroke joinstyle="miter"/>
+                      <v:path gradientshapeok="t" o:connecttype="rect"/>
+                    </v:shapetype>
+                    <v:shape id="Cuadro de texto 196" o:spid="_x0000_s1029" type="#_x0000_t202" style="position:absolute;left:68;top:13716;width:68580;height:27227;visibility:visible;mso-wrap-style:square;v-text-anchor:middle" o:gfxdata="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" fillcolor="white [3212]" stroked="f" strokeweight=".5pt">
+                      <v:textbox inset="36pt,7.2pt,36pt,7.2pt">
+                        <w:txbxContent>
+                          <w:p>
+                            <w:pPr>
+                              <w:pStyle w:val="Sinespaciado"/>
+                              <w:jc w:val="center"/>
+                              <w:rPr>
+                                <w:rFonts w:asciiTheme="majorHAnsi" w:eastAsiaTheme="majorEastAsia" w:hAnsiTheme="majorHAnsi" w:cstheme="majorBidi"/>
+                                <w:b/>
+                                <w:caps/>
+                                <w:color w:val="F0A22E" w:themeColor="accent1"/>
+                                <w:sz w:val="96"/>
+                                <w:szCs w:val="72"/>
+                              </w:rPr>
+                            </w:pPr>
+                            <w:sdt>
+                              <w:sdtPr>
+                                <w:rPr>
+                                  <w:rFonts w:asciiTheme="majorHAnsi" w:eastAsiaTheme="majorEastAsia" w:hAnsiTheme="majorHAnsi" w:cstheme="majorBidi"/>
+                                  <w:b/>
+                                  <w:caps/>
+                                  <w:color w:val="F0A22E" w:themeColor="accent1"/>
+                                  <w:sz w:val="96"/>
+                                  <w:szCs w:val="72"/>
+                                </w:rPr>
+                                <w:alias w:val="Título"/>
+                                <w:tag w:val=""/>
+                                <w:id w:val="-9991715"/>
+                                <w:showingPlcHdr/>
+                                <w:dataBinding w:prefixMappings="xmlns:ns0='http://purl.org/dc/elements/1.1/' xmlns:ns1='http://schemas.openxmlformats.org/package/2006/metadata/core-properties' " w:xpath="/ns1:coreProperties[1]/ns0:title[1]" w:storeItemID="{6C3C8BC8-F283-45AE-878A-BAB7291924A1}"/>
+                                <w:text/>
+                              </w:sdtPr>
+                              <w:sdtEndPr/>
+                              <w:sdtContent>
+                                <w:r>
+                                  <w:rPr>
+                                    <w:rFonts w:asciiTheme="majorHAnsi" w:eastAsiaTheme="majorEastAsia" w:hAnsiTheme="majorHAnsi" w:cstheme="majorBidi"/>
+                                    <w:b/>
+                                    <w:caps/>
+                                    <w:color w:val="F0A22E" w:themeColor="accent1"/>
+                                    <w:sz w:val="96"/>
+                                    <w:szCs w:val="72"/>
+                                  </w:rPr>
+                                  <w:t xml:space="preserve">     </w:t>
+                                </w:r>
+                              </w:sdtContent>
+                            </w:sdt>
+                            <w:r>
+                              <w:rPr>
+                                <w:rFonts w:asciiTheme="majorHAnsi" w:eastAsiaTheme="majorEastAsia" w:hAnsiTheme="majorHAnsi" w:cstheme="majorBidi"/>
+                                <w:b/>
+                                <w:caps/>
+                                <w:color w:val="F0A22E" w:themeColor="accent1"/>
+                                <w:sz w:val="96"/>
+                                <w:szCs w:val="72"/>
+                              </w:rPr>
+                              <w:t>DOCUMENTACION TRIVIAL 3a</w:t>
+                            </w:r>
+                          </w:p>
+                        </w:txbxContent>
+                      </v:textbox>
+                    </v:shape>
+                    <w10:wrap anchorx="page" anchory="page"/>
+                  </v:group>
+                </w:pict>
+              </mc:Fallback>
+            </mc:AlternateContent>
+          </w:r>
+        </w:p>
+        <w:p>
+          <w:pPr>
+            <w:rPr>
+              <w:rFonts w:asciiTheme="majorHAnsi" w:eastAsiaTheme="majorEastAsia" w:hAnsiTheme="majorHAnsi" w:cstheme="majorBidi"/>
+              <w:color w:val="7B7053" w:themeColor="accent5" w:themeShade="BF"/>
+              <w:sz w:val="36"/>
+              <w:szCs w:val="36"/>
+            </w:rPr>
+          </w:pPr>
+          <w:r>
+            <w:rPr>
+              <w:noProof/>
+              <w:color w:val="7B7053" w:themeColor="accent5" w:themeShade="BF"/>
+              <w:sz w:val="36"/>
+              <w:szCs w:val="36"/>
+              <w:lang w:eastAsia="es-ES"/>
+            </w:rPr>
+            <mc:AlternateContent>
+              <mc:Choice Requires="wps">
+                <w:drawing>
+                  <wp:anchor distT="365760" distB="365760" distL="365760" distR="365760" simplePos="0" relativeHeight="251664384" behindDoc="0" locked="0" layoutInCell="1" allowOverlap="1" wp14:anchorId="49AA5CAF" wp14:editId="0DF4770D">
+                    <wp:simplePos x="0" y="0"/>
+                    <wp:positionH relativeFrom="margin">
+                      <wp:posOffset>-375285</wp:posOffset>
+                    </wp:positionH>
+                    <wp:positionV relativeFrom="margin">
+                      <wp:posOffset>4186555</wp:posOffset>
+                    </wp:positionV>
+                    <wp:extent cx="2028825" cy="342900"/>
+                    <wp:effectExtent l="0" t="0" r="0" b="0"/>
+                    <wp:wrapSquare wrapText="bothSides"/>
+                    <wp:docPr id="136" name="Cuadro de texto 136"/>
+                    <wp:cNvGraphicFramePr/>
+                    <a:graphic xmlns:a="http://schemas.openxmlformats.org/drawingml/2006/main">
+                      <a:graphicData uri="http://schemas.microsoft.com/office/word/2010/wordprocessingShape">
+                        <wps:wsp>
+                          <wps:cNvSpPr txBox="1"/>
+                          <wps:spPr>
+                            <a:xfrm>
+                              <a:off x="0" y="0"/>
+                              <a:ext cx="2028825" cy="342900"/>
+                            </a:xfrm>
+                            <a:prstGeom prst="rect">
+                              <a:avLst/>
+                            </a:prstGeom>
+                            <a:noFill/>
+                            <a:ln w="6350">
+                              <a:noFill/>
+                            </a:ln>
+                            <a:effectLst/>
+                          </wps:spPr>
+                          <wps:style>
+                            <a:lnRef idx="0">
+                              <a:schemeClr val="accent1"/>
+                            </a:lnRef>
+                            <a:fillRef idx="0">
+                              <a:schemeClr val="accent1"/>
+                            </a:fillRef>
+                            <a:effectRef idx="0">
+                              <a:schemeClr val="accent1"/>
+                            </a:effectRef>
+                            <a:fontRef idx="minor">
+                              <a:schemeClr val="dk1"/>
+                            </a:fontRef>
+                          </wps:style>
+                          <wps:txbx>
+                            <w:txbxContent>
+                              <w:p>
+                                <w:pPr>
+                                  <w:pBdr>
+                                    <w:top w:val="single" w:sz="4" w:space="4" w:color="A19574" w:themeColor="accent5"/>
+                                    <w:left w:val="single" w:sz="4" w:space="4" w:color="A19574" w:themeColor="accent5"/>
+                                    <w:bottom w:val="single" w:sz="4" w:space="6" w:color="A19574" w:themeColor="accent5"/>
+                                    <w:right w:val="single" w:sz="4" w:space="4" w:color="A19574" w:themeColor="accent5"/>
+                                  </w:pBdr>
+                                  <w:shd w:val="clear" w:color="auto" w:fill="A19574" w:themeFill="accent5"/>
+                                  <w:spacing w:line="240" w:lineRule="auto"/>
+                                  <w:ind w:left="101" w:right="101"/>
+                                  <w:rPr>
+                                    <w:color w:val="FFFFFF" w:themeColor="background1"/>
+                                    <w:sz w:val="20"/>
+                                    <w:szCs w:val="20"/>
+                                  </w:rPr>
+                                </w:pPr>
+                                <w:r>
+                                  <w:rPr>
+                                    <w:color w:val="FFFFFF" w:themeColor="background1"/>
+                                    <w:sz w:val="20"/>
+                                    <w:szCs w:val="20"/>
+                                  </w:rPr>
+                                  <w:t>Versión 1.0</w:t>
+                                </w:r>
+                              </w:p>
+                              <w:p>
+                                <w:pPr>
+                                  <w:rPr>
+                                    <w:color w:val="7F7F7F" w:themeColor="text1" w:themeTint="80"/>
+                                    <w:sz w:val="18"/>
+                                    <w:szCs w:val="18"/>
+                                  </w:rPr>
+                                </w:pPr>
+                              </w:p>
+                            </w:txbxContent>
+                          </wps:txbx>
+                          <wps:bodyPr rot="0" spcFirstLastPara="0" vertOverflow="overflow" horzOverflow="overflow" vert="horz" wrap="square" lIns="0" tIns="0" rIns="0" bIns="0" numCol="1" spcCol="0" rtlCol="0" fromWordArt="0" anchor="t" anchorCtr="0" forceAA="0" compatLnSpc="1">
+                            <a:prstTxWarp prst="textNoShape">
+                              <a:avLst/>
+                            </a:prstTxWarp>
+                            <a:noAutofit/>
+                          </wps:bodyPr>
+                        </wps:wsp>
+                      </a:graphicData>
+                    </a:graphic>
+                    <wp14:sizeRelH relativeFrom="margin">
+                      <wp14:pctWidth>34600</wp14:pctWidth>
+                    </wp14:sizeRelH>
+                    <wp14:sizeRelV relativeFrom="margin">
+                      <wp14:pctHeight>0</wp14:pctHeight>
+                    </wp14:sizeRelV>
+                  </wp:anchor>
+                </w:drawing>
+              </mc:Choice>
+              <mc:Fallback>
+                <w:pict>
+                  <v:shape w14:anchorId="49AA5CAF" id="Cuadro de texto 136" o:spid="_x0000_s1030" type="#_x0000_t202" style="position:absolute;margin-left:-29.55pt;margin-top:329.65pt;width:159.75pt;height:27pt;z-index:251664384;visibility:visible;mso-wrap-style:square;mso-width-percent:346;mso-height-percent:0;mso-wrap-distance-left:28.8pt;mso-wrap-distance-top:28.8pt;mso-wrap-distance-right:28.8pt;mso-wrap-distance-bottom:28.8pt;mso-position-horizontal:absolute;mso-position-horizontal-relative:margin;mso-position-vertical:absolute;mso-position-vertical-relative:margin;mso-width-percent:346;mso-height-percent:0;mso-width-relative:margin;mso-height-relative:margin;v-text-anchor:top" o:gfxdata="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" filled="f" stroked="f" strokeweight=".5pt">
+                    <v:textbox inset="0,0,0,0">
+                      <w:txbxContent>
+                        <w:p>
+                          <w:pPr>
+                            <w:pBdr>
+                              <w:top w:val="single" w:sz="4" w:space="4" w:color="A19574" w:themeColor="accent5"/>
+                              <w:left w:val="single" w:sz="4" w:space="4" w:color="A19574" w:themeColor="accent5"/>
+                              <w:bottom w:val="single" w:sz="4" w:space="6" w:color="A19574" w:themeColor="accent5"/>
+                              <w:right w:val="single" w:sz="4" w:space="4" w:color="A19574" w:themeColor="accent5"/>
+                            </w:pBdr>
+                            <w:shd w:val="clear" w:color="auto" w:fill="A19574" w:themeFill="accent5"/>
+                            <w:spacing w:line="240" w:lineRule="auto"/>
+                            <w:ind w:left="101" w:right="101"/>
+                            <w:rPr>
+                              <w:color w:val="FFFFFF" w:themeColor="background1"/>
+                              <w:sz w:val="20"/>
+                              <w:szCs w:val="20"/>
+                            </w:rPr>
+                          </w:pPr>
+                          <w:r>
+                            <w:rPr>
+                              <w:color w:val="FFFFFF" w:themeColor="background1"/>
+                              <w:sz w:val="20"/>
+                              <w:szCs w:val="20"/>
+                            </w:rPr>
+                            <w:t>Versión 1.0</w:t>
+                          </w:r>
+                        </w:p>
+                        <w:p>
+                          <w:pPr>
+                            <w:rPr>
+                              <w:color w:val="7F7F7F" w:themeColor="text1" w:themeTint="80"/>
+                              <w:sz w:val="18"/>
+                              <w:szCs w:val="18"/>
+                            </w:rPr>
+                          </w:pPr>
+                        </w:p>
+                      </w:txbxContent>
+                    </v:textbox>
+                    <w10:wrap type="square" anchorx="margin" anchory="margin"/>
+                  </v:shape>
+                </w:pict>
+              </mc:Fallback>
+            </mc:AlternateContent>
+          </w:r>
+          <w:r>
+            <w:rPr>
+              <w:color w:val="7B7053" w:themeColor="accent5" w:themeShade="BF"/>
+              <w:sz w:val="36"/>
+              <w:szCs w:val="36"/>
+            </w:rPr>
+            <w:br w:type="page"/>
+          </w:r>
+        </w:p>
+      </w:sdtContent>
+    </w:sdt>
     <w:p>
       <w:pPr>
         <w:pStyle w:val="Ttulo1"/>
-      </w:pPr>
-      <w:r>
+        <w:spacing w:line="360" w:lineRule="auto"/>
+        <w:rPr>
+          <w:b/>
+        </w:rPr>
+      </w:pPr>
+      <w:r>
+        <w:rPr>
+          <w:b/>
+        </w:rPr>
+        <w:lastRenderedPageBreak/>
         <w:t>DOCUMENTACIÓN</w:t>
       </w:r>
     </w:p>
     <w:p>
       <w:pPr>
         <w:pStyle w:val="Ttulo2"/>
-      </w:pPr>
-      <w:r>
+        <w:spacing w:line="360" w:lineRule="auto"/>
+        <w:rPr>
+          <w:b/>
+        </w:rPr>
+      </w:pPr>
+      <w:r>
+        <w:rPr>
+          <w:b/>
+        </w:rPr>
+        <w:t>Ámbito y alcance del problema</w:t>
+      </w:r>
+    </w:p>
+    <w:p>
+      <w:pPr>
+        <w:rPr>
+          <w:sz w:val="24"/>
+        </w:rPr>
+      </w:pPr>
+      <w:r>
+        <w:rPr>
+          <w:sz w:val="24"/>
+        </w:rPr>
+        <w:t>En esta primera toma de contacto con el problema nos encuadramos ante un entorno vacío, con limitaciones básicas como son las de crear.</w:t>
+      </w:r>
+    </w:p>
+    <w:p>
+      <w:pPr>
+        <w:rPr>
+          <w:sz w:val="24"/>
+        </w:rPr>
+      </w:pPr>
+      <w:r>
+        <w:rPr>
+          <w:sz w:val="24"/>
+        </w:rPr>
+        <w:t xml:space="preserve">Como limitaciones del </w:t>
+      </w:r>
+      <w:proofErr w:type="spellStart"/>
+      <w:r>
+        <w:rPr>
+          <w:sz w:val="24"/>
+        </w:rPr>
+        <w:t>parser</w:t>
+      </w:r>
+      <w:proofErr w:type="spellEnd"/>
+      <w:r>
+        <w:rPr>
+          <w:sz w:val="24"/>
+        </w:rPr>
+        <w:t xml:space="preserve"> están los formatos de salida propuestos, básicamente </w:t>
+      </w:r>
+      <w:proofErr w:type="spellStart"/>
+      <w:r>
+        <w:rPr>
+          <w:sz w:val="24"/>
+        </w:rPr>
+        <w:t>json</w:t>
+      </w:r>
+      <w:proofErr w:type="spellEnd"/>
+      <w:r>
+        <w:rPr>
+          <w:sz w:val="24"/>
+        </w:rPr>
+        <w:t xml:space="preserve"> y opcionalmente </w:t>
+      </w:r>
+      <w:proofErr w:type="spellStart"/>
+      <w:r>
+        <w:rPr>
+          <w:sz w:val="24"/>
+        </w:rPr>
+        <w:t>xml</w:t>
+      </w:r>
+      <w:proofErr w:type="spellEnd"/>
+      <w:r>
+        <w:rPr>
+          <w:sz w:val="24"/>
+        </w:rPr>
+        <w:t xml:space="preserve"> (ambos desarrollados), y un solo formato de entrada GIFT.</w:t>
+      </w:r>
+    </w:p>
+    <w:p>
+      <w:pPr>
+        <w:rPr>
+          <w:sz w:val="24"/>
+        </w:rPr>
+      </w:pPr>
+      <w:r>
+        <w:rPr>
+          <w:sz w:val="24"/>
+        </w:rPr>
+        <w:t xml:space="preserve">El alcance del problema será obtener el equivalente en el formato de salida, dado el fichero </w:t>
+      </w:r>
+      <w:proofErr w:type="spellStart"/>
+      <w:r>
+        <w:rPr>
+          <w:sz w:val="24"/>
+        </w:rPr>
+        <w:t>gift</w:t>
+      </w:r>
+      <w:proofErr w:type="spellEnd"/>
+      <w:r>
+        <w:rPr>
+          <w:sz w:val="24"/>
+        </w:rPr>
+        <w:t xml:space="preserve"> con los datos. </w:t>
+      </w:r>
+    </w:p>
+    <w:p>
+      <w:pPr>
+        <w:rPr>
+          <w:sz w:val="24"/>
+        </w:rPr>
+      </w:pPr>
+      <w:r>
+        <w:rPr>
+          <w:sz w:val="24"/>
+        </w:rPr>
+        <w:t xml:space="preserve">Opcionalmente se plantea un entorno de persistencia como </w:t>
+      </w:r>
+      <w:proofErr w:type="spellStart"/>
+      <w:r>
+        <w:rPr>
+          <w:sz w:val="24"/>
+        </w:rPr>
+        <w:t>MongoDB</w:t>
+      </w:r>
+      <w:proofErr w:type="spellEnd"/>
+      <w:r>
+        <w:rPr>
+          <w:sz w:val="24"/>
+        </w:rPr>
+        <w:t>.</w:t>
+      </w:r>
+    </w:p>
+    <w:p>
+      <w:pPr>
+        <w:pStyle w:val="Ttulo2"/>
+        <w:spacing w:line="360" w:lineRule="auto"/>
+        <w:rPr>
+          <w:b/>
+        </w:rPr>
+      </w:pPr>
+      <w:r>
+        <w:rPr>
+          <w:b/>
+        </w:rPr>
         <w:t>Planteamiento del problema</w:t>
       </w:r>
     </w:p>
     <w:p>
       <w:pPr>
+        <w:rPr>
+          <w:sz w:val="24"/>
+        </w:rPr>
+      </w:pPr>
+      <w:r>
+        <w:rPr>
+          <w:sz w:val="24"/>
+        </w:rPr>
+        <w:t xml:space="preserve">Una empresa dedicada a la creación de videojuegos necesita crear un nuevo juego de preguntas/respuestas de naturaleza similar al trivial clásico. </w:t>
+      </w:r>
+    </w:p>
+    <w:p>
+      <w:pPr>
+        <w:pStyle w:val="Prrafodelista"/>
+        <w:numPr>
+          <w:ilvl w:val="0"/>
+          <w:numId w:val="3"/>
+        </w:numPr>
+        <w:rPr>
+          <w:sz w:val="24"/>
+        </w:rPr>
+      </w:pPr>
+      <w:r>
+        <w:rPr>
+          <w:sz w:val="24"/>
+        </w:rPr>
+        <w:t xml:space="preserve">Es primer lugar es necesario procesar los datos relativos a las preguntas y respuestas de las que constará el juego. Durante este primer procesamiento la aplicación debe informarnos de los posibles errores en los ficheros de entrada. Estos ficheros de entrada deberán de usar el formato GIFT, pero posteriormente la aplicación podría requerir del uso de ficheros de entrada con otros formatos como QTI o XML. Una vez procesados los datos han de tener una representación interna JSON en nuestra aplicación. </w:t>
+      </w:r>
+    </w:p>
+    <w:p>
+      <w:pPr>
+        <w:pStyle w:val="Prrafodelista"/>
+        <w:numPr>
+          <w:ilvl w:val="0"/>
+          <w:numId w:val="3"/>
+        </w:numPr>
+        <w:rPr>
+          <w:sz w:val="24"/>
+        </w:rPr>
+      </w:pPr>
+      <w:r>
+        <w:rPr>
+          <w:sz w:val="24"/>
+        </w:rPr>
+        <w:t xml:space="preserve">Posteriormente estos datos se serializaran en una base de datos no relacional como </w:t>
+      </w:r>
+      <w:proofErr w:type="spellStart"/>
+      <w:r>
+        <w:rPr>
+          <w:sz w:val="24"/>
+        </w:rPr>
+        <w:t>MongoDB</w:t>
+      </w:r>
+      <w:proofErr w:type="spellEnd"/>
+      <w:r>
+        <w:rPr>
+          <w:sz w:val="24"/>
+        </w:rPr>
+        <w:t xml:space="preserve"> aunque esto es una decisión aun por tomar y podría haber variaciones.</w:t>
+      </w:r>
+    </w:p>
+    <w:p>
+      <w:pPr>
+        <w:rPr>
+          <w:sz w:val="24"/>
+        </w:rPr>
+      </w:pPr>
+      <w:r>
+        <w:rPr>
+          <w:sz w:val="24"/>
+        </w:rPr>
+        <w:t>Los pasos anteriores deberán estar claramente diferenciados para facilitar que una automatización o un operario tengan la posibilidad de ejecutar estas etapas en momentos diferen</w:t>
+      </w:r>
+      <w:r>
+        <w:rPr>
+          <w:sz w:val="24"/>
+        </w:rPr>
+        <w:t>tes.</w:t>
+      </w:r>
+    </w:p>
+    <w:p>
+      <w:pPr>
+        <w:rPr>
+          <w:sz w:val="24"/>
+        </w:rPr>
+      </w:pPr>
+      <w:r>
+        <w:rPr>
+          <w:sz w:val="24"/>
+        </w:rPr>
+        <w:t>Por el momento no se requiere que ninguna de estas dos etapas ofrezcan un gran rendimiento, ya que solamente van a ser utilizadas en las fase de construcción de una base de preguntas/respuestas.</w:t>
+      </w:r>
+    </w:p>
+    <w:p>
+      <w:pPr>
+        <w:rPr>
+          <w:rFonts w:asciiTheme="majorHAnsi" w:eastAsiaTheme="majorEastAsia" w:hAnsiTheme="majorHAnsi" w:cstheme="majorBidi"/>
+          <w:b/>
+          <w:color w:val="A5644E" w:themeColor="accent2"/>
+          <w:sz w:val="36"/>
+          <w:szCs w:val="36"/>
+        </w:rPr>
+      </w:pPr>
+      <w:r>
+        <w:rPr>
+          <w:b/>
+        </w:rPr>
+        <w:br w:type="page"/>
+      </w:r>
+    </w:p>
+    <w:p>
+      <w:pPr>
         <w:pStyle w:val="Ttulo2"/>
-      </w:pPr>
-      <w:r>
+        <w:spacing w:line="360" w:lineRule="auto"/>
+        <w:rPr>
+          <w:b/>
+        </w:rPr>
+      </w:pPr>
+      <w:r>
+        <w:rPr>
+          <w:b/>
+        </w:rPr>
+        <w:lastRenderedPageBreak/>
         <w:t>Metodología usada</w:t>
       </w:r>
     </w:p>
     <w:p>
       <w:pPr>
+        <w:rPr>
+          <w:sz w:val="24"/>
+        </w:rPr>
+      </w:pPr>
+      <w:r>
+        <w:rPr>
+          <w:sz w:val="24"/>
+        </w:rPr>
+        <w:t>El estudio y diseño de esta arquitectura se llevara a cabo mediante la utilización del método Atribute-</w:t>
+      </w:r>
+      <w:proofErr w:type="spellStart"/>
+      <w:r>
+        <w:rPr>
+          <w:sz w:val="24"/>
+        </w:rPr>
+        <w:t>Driven</w:t>
+      </w:r>
+      <w:proofErr w:type="spellEnd"/>
+      <w:r>
+        <w:rPr>
+          <w:sz w:val="24"/>
+        </w:rPr>
+        <w:t>-</w:t>
+      </w:r>
+      <w:proofErr w:type="spellStart"/>
+      <w:r>
+        <w:rPr>
+          <w:sz w:val="24"/>
+        </w:rPr>
+        <w:t>Design</w:t>
+      </w:r>
+      <w:proofErr w:type="spellEnd"/>
+      <w:r>
+        <w:rPr>
+          <w:sz w:val="24"/>
+        </w:rPr>
+        <w:t xml:space="preserve"> (ADD) y el estándar del SEI (ANSI/IEEE 1471, 2000). </w:t>
+      </w:r>
+    </w:p>
+    <w:p>
+      <w:pPr>
+        <w:rPr>
+          <w:sz w:val="24"/>
+        </w:rPr>
+      </w:pPr>
+      <w:r>
+        <w:rPr>
+          <w:sz w:val="24"/>
+        </w:rPr>
+        <w:t xml:space="preserve">El método ADD esta basado en la identificación de los atributos de calidad y la creación de una serie de escenarios que esos atributos deben cumplir. </w:t>
+      </w:r>
+    </w:p>
+    <w:p>
+      <w:pPr>
         <w:pStyle w:val="Ttulo2"/>
-      </w:pPr>
-      <w:r>
-        <w:t>Identificación de los interesados (Stakeholders)</w:t>
-      </w:r>
+        <w:spacing w:line="360" w:lineRule="auto"/>
+        <w:rPr>
+          <w:b/>
+        </w:rPr>
+      </w:pPr>
+      <w:r>
+        <w:rPr>
+          <w:b/>
+        </w:rPr>
+        <w:t>Identificación de los interesados (</w:t>
+      </w:r>
+      <w:proofErr w:type="spellStart"/>
+      <w:r>
+        <w:rPr>
+          <w:b/>
+        </w:rPr>
+        <w:t>Stakeholders</w:t>
+      </w:r>
+      <w:proofErr w:type="spellEnd"/>
+      <w:r>
+        <w:rPr>
+          <w:b/>
+        </w:rPr>
+        <w:t>)</w:t>
+      </w:r>
+    </w:p>
+    <w:p>
+      <w:pPr>
+        <w:rPr>
+          <w:sz w:val="24"/>
+        </w:rPr>
+      </w:pPr>
+      <w:r>
+        <w:rPr>
+          <w:sz w:val="24"/>
+        </w:rPr>
+        <w:t xml:space="preserve">Este proyecto esta nombrado como “Trivial3a” por lo que los interesados están contextualizados dentro del dicho proyecto. </w:t>
+      </w:r>
+    </w:p>
+    <w:p>
+      <w:pPr>
+        <w:rPr>
+          <w:sz w:val="24"/>
+        </w:rPr>
+      </w:pPr>
+      <w:r>
+        <w:rPr>
+          <w:sz w:val="24"/>
+        </w:rPr>
+        <w:t>En este caso los interesados son:</w:t>
+      </w:r>
+    </w:p>
+    <w:p>
+      <w:pPr>
+        <w:pStyle w:val="Prrafodelista"/>
+        <w:numPr>
+          <w:ilvl w:val="0"/>
+          <w:numId w:val="8"/>
+        </w:numPr>
+        <w:rPr>
+          <w:b/>
+          <w:sz w:val="24"/>
+        </w:rPr>
+      </w:pPr>
+      <w:r>
+        <w:rPr>
+          <w:b/>
+          <w:sz w:val="24"/>
+        </w:rPr>
+        <w:t>Responsables de la empresa</w:t>
+      </w:r>
+      <w:r>
+        <w:rPr>
+          <w:b/>
+          <w:sz w:val="24"/>
+        </w:rPr>
+        <w:t xml:space="preserve">: </w:t>
+      </w:r>
+      <w:r>
+        <w:rPr>
+          <w:sz w:val="24"/>
+        </w:rPr>
+        <w:t>Los dirigentes que toman las decisiones sobre el proyecto, presupuesto y evolución.</w:t>
+      </w:r>
+    </w:p>
+    <w:p>
+      <w:pPr>
+        <w:pStyle w:val="Prrafodelista"/>
+        <w:numPr>
+          <w:ilvl w:val="0"/>
+          <w:numId w:val="8"/>
+        </w:numPr>
+        <w:rPr>
+          <w:sz w:val="24"/>
+        </w:rPr>
+      </w:pPr>
+      <w:r>
+        <w:rPr>
+          <w:b/>
+          <w:sz w:val="24"/>
+        </w:rPr>
+        <w:t xml:space="preserve">Usuario administrador: </w:t>
+      </w:r>
+      <w:r>
+        <w:rPr>
+          <w:sz w:val="24"/>
+        </w:rPr>
+        <w:t xml:space="preserve">estará en contacto con el módulo de </w:t>
+      </w:r>
+      <w:proofErr w:type="spellStart"/>
+      <w:r>
+        <w:rPr>
+          <w:sz w:val="24"/>
+        </w:rPr>
+        <w:t>parseo</w:t>
+      </w:r>
+      <w:proofErr w:type="spellEnd"/>
+      <w:r>
+        <w:rPr>
+          <w:sz w:val="24"/>
+        </w:rPr>
+        <w:t xml:space="preserve"> para utilizarlo a la hora de cargar datos o introducir nuevos datos.</w:t>
+      </w:r>
+    </w:p>
+    <w:p>
+      <w:pPr>
+        <w:pStyle w:val="Prrafodelista"/>
+        <w:numPr>
+          <w:ilvl w:val="0"/>
+          <w:numId w:val="8"/>
+        </w:numPr>
+        <w:rPr>
+          <w:sz w:val="24"/>
+        </w:rPr>
+      </w:pPr>
+      <w:r>
+        <w:rPr>
+          <w:b/>
+          <w:sz w:val="24"/>
+        </w:rPr>
+        <w:t>Equipo de desarrollo:</w:t>
+      </w:r>
+      <w:r>
+        <w:rPr>
+          <w:sz w:val="24"/>
+        </w:rPr>
+        <w:t xml:space="preserve"> el diseño modular permitirá edificar la aplicación de modo que este módulo no se vea influido por el desarrollo de otros módulos.</w:t>
+      </w:r>
+    </w:p>
+    <w:p>
+      <w:pPr>
+        <w:pStyle w:val="Ttulo3"/>
+        <w:spacing w:line="360" w:lineRule="auto"/>
+        <w:rPr>
+          <w:i/>
+        </w:rPr>
+      </w:pPr>
+      <w:r>
+        <w:rPr>
+          <w:i/>
+        </w:rPr>
+        <w:t>Responsables de la empresa</w:t>
+      </w:r>
+    </w:p>
+    <w:p>
+      <w:pPr>
+        <w:rPr>
+          <w:sz w:val="24"/>
+        </w:rPr>
+      </w:pPr>
+      <w:r>
+        <w:rPr>
+          <w:sz w:val="24"/>
+        </w:rPr>
+        <w:t xml:space="preserve">Se trata de los equipos directivos de la corporación, son responsables de los presupuestos y toman las decisiones que comprometen fondos de dicho presupuesto. </w:t>
+      </w:r>
+      <w:r>
+        <w:rPr>
+          <w:sz w:val="24"/>
+        </w:rPr>
+        <w:t xml:space="preserve">En nuestro caso los profesores. </w:t>
+      </w:r>
+      <w:r>
+        <w:rPr>
+          <w:sz w:val="24"/>
+        </w:rPr>
+        <w:t>Entre sus objetivos están:</w:t>
+      </w:r>
+    </w:p>
+    <w:p>
+      <w:pPr>
+        <w:pStyle w:val="Prrafodelista"/>
+        <w:numPr>
+          <w:ilvl w:val="0"/>
+          <w:numId w:val="11"/>
+        </w:numPr>
+        <w:rPr>
+          <w:sz w:val="24"/>
+        </w:rPr>
+      </w:pPr>
+      <w:r>
+        <w:rPr>
+          <w:sz w:val="24"/>
+        </w:rPr>
+        <w:t>Bajo coste de desarrollo, esto es, el desarrollo del proyecto debe ser corto y con un coste reducido.</w:t>
+      </w:r>
+    </w:p>
+    <w:p>
+      <w:pPr>
+        <w:pStyle w:val="Prrafodelista"/>
+        <w:numPr>
+          <w:ilvl w:val="0"/>
+          <w:numId w:val="11"/>
+        </w:numPr>
+        <w:rPr>
+          <w:sz w:val="24"/>
+        </w:rPr>
+      </w:pPr>
+      <w:r>
+        <w:rPr>
+          <w:sz w:val="24"/>
+        </w:rPr>
+        <w:t>Guiar el proceso de evolución de la aplicación.</w:t>
+      </w:r>
+    </w:p>
+    <w:p>
+      <w:pPr>
+        <w:pStyle w:val="Ttulo3"/>
+        <w:spacing w:line="360" w:lineRule="auto"/>
+        <w:rPr>
+          <w:i/>
+        </w:rPr>
+      </w:pPr>
+      <w:r>
+        <w:rPr>
+          <w:i/>
+        </w:rPr>
+        <w:t>Usuario administrador</w:t>
+      </w:r>
+    </w:p>
+    <w:p>
+      <w:pPr>
+        <w:rPr>
+          <w:sz w:val="24"/>
+        </w:rPr>
+      </w:pPr>
+      <w:r>
+        <w:rPr>
+          <w:sz w:val="24"/>
+        </w:rPr>
+        <w:t xml:space="preserve">El/los usuarios administrador/es son un grupo de usuarios encargados del mantenimiento de la aplicación, en este módulo se encargaran de la carga del fichero mediante la interfaz del </w:t>
+      </w:r>
+      <w:proofErr w:type="spellStart"/>
+      <w:r>
+        <w:rPr>
+          <w:sz w:val="24"/>
+        </w:rPr>
+        <w:t>parser</w:t>
+      </w:r>
+      <w:proofErr w:type="spellEnd"/>
+      <w:r>
+        <w:rPr>
+          <w:sz w:val="24"/>
+        </w:rPr>
+        <w:t xml:space="preserve"> de modo que su trabajo será simple e intuitivo, y realizado de forma secuencia por </w:t>
+      </w:r>
+      <w:r>
+        <w:rPr>
+          <w:sz w:val="24"/>
+        </w:rPr>
+        <w:t>la estructura BATCH.</w:t>
+      </w:r>
+      <w:r>
+        <w:rPr>
+          <w:sz w:val="24"/>
+        </w:rPr>
+        <w:t xml:space="preserve"> Entre sus objetivos:</w:t>
+      </w:r>
+    </w:p>
+    <w:p>
+      <w:pPr>
+        <w:pStyle w:val="Prrafodelista"/>
+        <w:numPr>
+          <w:ilvl w:val="0"/>
+          <w:numId w:val="10"/>
+        </w:numPr>
+        <w:rPr>
+          <w:sz w:val="24"/>
+        </w:rPr>
+      </w:pPr>
+      <w:r>
+        <w:rPr>
+          <w:sz w:val="24"/>
+        </w:rPr>
+        <w:t>Trabajo lo más simple posible, con el m</w:t>
+      </w:r>
+      <w:r>
+        <w:rPr>
+          <w:sz w:val="24"/>
+        </w:rPr>
+        <w:t>enor número de fallos posibles.</w:t>
+      </w:r>
+    </w:p>
+    <w:p>
+      <w:pPr>
+        <w:pStyle w:val="Prrafodelista"/>
+        <w:numPr>
+          <w:ilvl w:val="0"/>
+          <w:numId w:val="10"/>
+        </w:numPr>
+        <w:rPr>
+          <w:sz w:val="24"/>
+        </w:rPr>
+      </w:pPr>
+      <w:r>
+        <w:rPr>
+          <w:sz w:val="24"/>
+        </w:rPr>
+        <w:t>Aprendizaje simplificado e facilidad de la interfaz.</w:t>
+      </w:r>
+    </w:p>
+    <w:p>
+      <w:pPr>
+        <w:pStyle w:val="Ttulo3"/>
+        <w:spacing w:line="360" w:lineRule="auto"/>
+        <w:rPr>
+          <w:i/>
+        </w:rPr>
+      </w:pPr>
+      <w:r>
+        <w:rPr>
+          <w:i/>
+        </w:rPr>
+        <w:t>Equipo de desarrollo</w:t>
+      </w:r>
+    </w:p>
+    <w:p>
+      <w:pPr>
+        <w:rPr>
+          <w:sz w:val="24"/>
+        </w:rPr>
+      </w:pPr>
+      <w:r>
+        <w:rPr>
+          <w:sz w:val="24"/>
+        </w:rPr>
+        <w:t xml:space="preserve">Todos los miembros del equipo, afectados de manera directa pues este módulo será una de las partes básicas de la aplicación a construir. Lo realizaremos de forma </w:t>
+      </w:r>
+      <w:r>
+        <w:rPr>
+          <w:sz w:val="24"/>
+        </w:rPr>
+        <w:lastRenderedPageBreak/>
+        <w:t>independiente para que los módulos puedan cambiarse y modificarse sin necesidad de alterar el resto de módulos.</w:t>
+      </w:r>
+      <w:r>
+        <w:rPr>
+          <w:sz w:val="24"/>
+        </w:rPr>
+        <w:t xml:space="preserve"> Por tanto sus objetivos simplificados son:</w:t>
+      </w:r>
+    </w:p>
+    <w:p>
+      <w:pPr>
+        <w:pStyle w:val="Prrafodelista"/>
+        <w:numPr>
+          <w:ilvl w:val="0"/>
+          <w:numId w:val="9"/>
+        </w:numPr>
+        <w:rPr>
+          <w:sz w:val="24"/>
+        </w:rPr>
+      </w:pPr>
+      <w:r>
+        <w:rPr>
+          <w:sz w:val="24"/>
+        </w:rPr>
+        <w:t xml:space="preserve">Simplificar al máximo y </w:t>
+      </w:r>
+      <w:proofErr w:type="spellStart"/>
+      <w:r>
+        <w:rPr>
+          <w:sz w:val="24"/>
+        </w:rPr>
+        <w:t>modularizar</w:t>
+      </w:r>
+      <w:proofErr w:type="spellEnd"/>
+      <w:r>
+        <w:rPr>
+          <w:sz w:val="24"/>
+        </w:rPr>
+        <w:t xml:space="preserve"> el </w:t>
+      </w:r>
+      <w:proofErr w:type="spellStart"/>
+      <w:r>
+        <w:rPr>
+          <w:sz w:val="24"/>
+        </w:rPr>
+        <w:t>parser</w:t>
+      </w:r>
+      <w:proofErr w:type="spellEnd"/>
+      <w:r>
+        <w:rPr>
+          <w:sz w:val="24"/>
+        </w:rPr>
+        <w:t xml:space="preserve"> para mejorar la integración en el sistema y el desarrollo de otros módulos.</w:t>
+      </w:r>
+    </w:p>
+    <w:p>
+      <w:pPr>
+        <w:pStyle w:val="Prrafodelista"/>
+        <w:numPr>
+          <w:ilvl w:val="0"/>
+          <w:numId w:val="9"/>
+        </w:numPr>
+        <w:rPr>
+          <w:sz w:val="32"/>
+        </w:rPr>
+      </w:pPr>
+      <w:r>
+        <w:rPr>
+          <w:sz w:val="24"/>
+        </w:rPr>
+        <w:t>Proyecto rentable, esto es, que permita ser desarrollado por el precio establecido con un grado de rentabilidad que haga atractivo el desarrollo.</w:t>
+      </w:r>
+      <w:r>
+        <w:rPr>
+          <w:sz w:val="24"/>
+        </w:rPr>
+        <w:t xml:space="preserve"> En nuestro caso obtener la mayor nota con el mínimo esfuerzo posible.</w:t>
+      </w:r>
+    </w:p>
+    <w:p>
+      <w:pPr>
+        <w:rPr>
+          <w:sz w:val="24"/>
+        </w:rPr>
+      </w:pPr>
     </w:p>
     <w:p>
       <w:pPr>
         <w:pStyle w:val="Ttulo2"/>
-      </w:pPr>
-      <w:r>
+        <w:rPr>
+          <w:color w:val="7B7053" w:themeColor="accent5" w:themeShade="BF"/>
+        </w:rPr>
+      </w:pPr>
+      <w:r>
+        <w:rPr>
+          <w:color w:val="7B7053" w:themeColor="accent5" w:themeShade="BF"/>
+        </w:rPr>
         <w:t>Identificación inicial de los atributos de calidad</w:t>
       </w:r>
     </w:p>
     <w:p>
       <w:pPr>
         <w:pStyle w:val="Ttulo2"/>
-      </w:pPr>
-      <w:r>
-        <w:t>Lista de interesados (Stakeholders)</w:t>
-      </w:r>
-    </w:p>
+        <w:spacing w:line="360" w:lineRule="auto"/>
+        <w:rPr>
+          <w:b/>
+        </w:rPr>
+      </w:pPr>
+      <w:r>
+        <w:rPr>
+          <w:b/>
+        </w:rPr>
+        <w:t>Lista de interesados (</w:t>
+      </w:r>
+      <w:proofErr w:type="spellStart"/>
+      <w:r>
+        <w:rPr>
+          <w:b/>
+        </w:rPr>
+        <w:t>Stakeholders</w:t>
+      </w:r>
+      <w:proofErr w:type="spellEnd"/>
+      <w:r>
+        <w:rPr>
+          <w:b/>
+        </w:rPr>
+        <w:t>)</w:t>
+      </w:r>
+    </w:p>
+    <w:tbl>
+      <w:tblPr>
+        <w:tblStyle w:val="Tablaconcuadrcula"/>
+        <w:tblW w:w="0" w:type="auto"/>
+        <w:tblLook w:val="04A0" w:firstRow="1" w:lastRow="0" w:firstColumn="1" w:lastColumn="0" w:noHBand="0" w:noVBand="1"/>
+      </w:tblPr>
+      <w:tblGrid>
+        <w:gridCol w:w="2881"/>
+        <w:gridCol w:w="2881"/>
+        <w:gridCol w:w="2882"/>
+      </w:tblGrid>
+      <w:tr>
+        <w:tc>
+          <w:tcPr>
+            <w:tcW w:w="2881" w:type="dxa"/>
+          </w:tcPr>
+          <w:p>
+            <w:pPr>
+              <w:jc w:val="center"/>
+              <w:rPr>
+                <w:b/>
+                <w:sz w:val="28"/>
+              </w:rPr>
+            </w:pPr>
+            <w:r>
+              <w:rPr>
+                <w:b/>
+                <w:sz w:val="28"/>
+              </w:rPr>
+              <w:t>Código</w:t>
+            </w:r>
+          </w:p>
+        </w:tc>
+        <w:tc>
+          <w:tcPr>
+            <w:tcW w:w="2881" w:type="dxa"/>
+          </w:tcPr>
+          <w:p>
+            <w:pPr>
+              <w:jc w:val="center"/>
+              <w:rPr>
+                <w:b/>
+                <w:sz w:val="28"/>
+              </w:rPr>
+            </w:pPr>
+            <w:proofErr w:type="spellStart"/>
+            <w:r>
+              <w:rPr>
+                <w:b/>
+                <w:sz w:val="28"/>
+              </w:rPr>
+              <w:t>StakeHolder</w:t>
+            </w:r>
+            <w:proofErr w:type="spellEnd"/>
+          </w:p>
+        </w:tc>
+        <w:tc>
+          <w:tcPr>
+            <w:tcW w:w="2882" w:type="dxa"/>
+          </w:tcPr>
+          <w:p>
+            <w:pPr>
+              <w:jc w:val="center"/>
+              <w:rPr>
+                <w:b/>
+                <w:sz w:val="28"/>
+              </w:rPr>
+            </w:pPr>
+            <w:r>
+              <w:rPr>
+                <w:b/>
+                <w:sz w:val="28"/>
+              </w:rPr>
+              <w:t>Intereses</w:t>
+            </w:r>
+          </w:p>
+        </w:tc>
+      </w:tr>
+      <w:tr>
+        <w:tc>
+          <w:tcPr>
+            <w:tcW w:w="2881" w:type="dxa"/>
+          </w:tcPr>
+          <w:p>
+            <w:pPr>
+              <w:jc w:val="center"/>
+              <w:rPr>
+                <w:b/>
+                <w:sz w:val="24"/>
+              </w:rPr>
+            </w:pPr>
+            <w:r>
+              <w:rPr>
+                <w:b/>
+                <w:sz w:val="24"/>
+              </w:rPr>
+              <w:t>ST-01</w:t>
+            </w:r>
+          </w:p>
+        </w:tc>
+        <w:tc>
+          <w:tcPr>
+            <w:tcW w:w="2881" w:type="dxa"/>
+          </w:tcPr>
+          <w:p>
+            <w:pPr>
+              <w:jc w:val="center"/>
+              <w:rPr>
+                <w:sz w:val="24"/>
+              </w:rPr>
+            </w:pPr>
+            <w:r>
+              <w:rPr>
+                <w:sz w:val="24"/>
+              </w:rPr>
+              <w:t>Responsables de la empresa</w:t>
+            </w:r>
+          </w:p>
+        </w:tc>
+        <w:tc>
+          <w:tcPr>
+            <w:tcW w:w="2882" w:type="dxa"/>
+          </w:tcPr>
+          <w:p>
+            <w:pPr>
+              <w:jc w:val="center"/>
+              <w:rPr>
+                <w:i/>
+                <w:sz w:val="22"/>
+              </w:rPr>
+            </w:pPr>
+            <w:r>
+              <w:rPr>
+                <w:i/>
+                <w:sz w:val="22"/>
+              </w:rPr>
+              <w:t>Bajo coste de desarrollo, esto es, el desarrollo del proyecto debe ser corto y con un coste reducido</w:t>
+            </w:r>
+            <w:r>
+              <w:rPr>
+                <w:i/>
+                <w:sz w:val="22"/>
+              </w:rPr>
+              <w:t xml:space="preserve">. Eficiencia e independencia del </w:t>
+            </w:r>
+            <w:proofErr w:type="spellStart"/>
+            <w:r>
+              <w:rPr>
+                <w:i/>
+                <w:sz w:val="22"/>
+              </w:rPr>
+              <w:t>parser</w:t>
+            </w:r>
+            <w:proofErr w:type="spellEnd"/>
+            <w:r>
+              <w:rPr>
+                <w:i/>
+                <w:sz w:val="22"/>
+              </w:rPr>
+              <w:t>.</w:t>
+            </w:r>
+          </w:p>
+        </w:tc>
+      </w:tr>
+      <w:tr>
+        <w:tc>
+          <w:tcPr>
+            <w:tcW w:w="2881" w:type="dxa"/>
+          </w:tcPr>
+          <w:p>
+            <w:pPr>
+              <w:jc w:val="center"/>
+              <w:rPr>
+                <w:b/>
+                <w:sz w:val="24"/>
+              </w:rPr>
+            </w:pPr>
+            <w:r>
+              <w:rPr>
+                <w:b/>
+                <w:sz w:val="24"/>
+              </w:rPr>
+              <w:t>ST-02</w:t>
+            </w:r>
+          </w:p>
+        </w:tc>
+        <w:tc>
+          <w:tcPr>
+            <w:tcW w:w="2881" w:type="dxa"/>
+          </w:tcPr>
+          <w:p>
+            <w:pPr>
+              <w:jc w:val="center"/>
+              <w:rPr>
+                <w:sz w:val="24"/>
+              </w:rPr>
+            </w:pPr>
+            <w:r>
+              <w:rPr>
+                <w:sz w:val="24"/>
+              </w:rPr>
+              <w:t>Usuario administrador</w:t>
+            </w:r>
+          </w:p>
+        </w:tc>
+        <w:tc>
+          <w:tcPr>
+            <w:tcW w:w="2882" w:type="dxa"/>
+          </w:tcPr>
+          <w:p>
+            <w:pPr>
+              <w:jc w:val="center"/>
+              <w:rPr>
+                <w:i/>
+                <w:sz w:val="22"/>
+              </w:rPr>
+            </w:pPr>
+            <w:r>
+              <w:rPr>
+                <w:i/>
+                <w:sz w:val="22"/>
+              </w:rPr>
+              <w:t>Simplificación de aprendizaje y utilización. Fácil interacción con la interfaz.</w:t>
+            </w:r>
+          </w:p>
+        </w:tc>
+      </w:tr>
+      <w:tr>
+        <w:tc>
+          <w:tcPr>
+            <w:tcW w:w="2881" w:type="dxa"/>
+          </w:tcPr>
+          <w:p>
+            <w:pPr>
+              <w:jc w:val="center"/>
+              <w:rPr>
+                <w:b/>
+                <w:sz w:val="24"/>
+              </w:rPr>
+            </w:pPr>
+            <w:r>
+              <w:rPr>
+                <w:b/>
+                <w:sz w:val="24"/>
+              </w:rPr>
+              <w:t>ST-03</w:t>
+            </w:r>
+          </w:p>
+        </w:tc>
+        <w:tc>
+          <w:tcPr>
+            <w:tcW w:w="2881" w:type="dxa"/>
+          </w:tcPr>
+          <w:p>
+            <w:pPr>
+              <w:jc w:val="center"/>
+              <w:rPr>
+                <w:sz w:val="24"/>
+              </w:rPr>
+            </w:pPr>
+            <w:r>
+              <w:rPr>
+                <w:sz w:val="24"/>
+              </w:rPr>
+              <w:t>Equipo de desarrollo</w:t>
+            </w:r>
+          </w:p>
+        </w:tc>
+        <w:tc>
+          <w:tcPr>
+            <w:tcW w:w="2882" w:type="dxa"/>
+          </w:tcPr>
+          <w:p>
+            <w:pPr>
+              <w:jc w:val="center"/>
+              <w:rPr>
+                <w:i/>
+                <w:sz w:val="22"/>
+              </w:rPr>
+            </w:pPr>
+            <w:r>
+              <w:rPr>
+                <w:i/>
+                <w:sz w:val="22"/>
+              </w:rPr>
+              <w:t xml:space="preserve">Proyecto escalable y </w:t>
+            </w:r>
+            <w:proofErr w:type="spellStart"/>
+            <w:r>
+              <w:rPr>
+                <w:i/>
+                <w:sz w:val="22"/>
+              </w:rPr>
+              <w:t>modularizado</w:t>
+            </w:r>
+            <w:proofErr w:type="spellEnd"/>
+            <w:r>
+              <w:rPr>
+                <w:i/>
+                <w:sz w:val="22"/>
+              </w:rPr>
+              <w:t>. Reparto de tareas y desarrollo eficiente.</w:t>
+            </w:r>
+          </w:p>
+        </w:tc>
+      </w:tr>
+      <w:tr>
+        <w:tc>
+          <w:tcPr>
+            <w:tcW w:w="2881" w:type="dxa"/>
+          </w:tcPr>
+          <w:p/>
+        </w:tc>
+        <w:tc>
+          <w:tcPr>
+            <w:tcW w:w="2881" w:type="dxa"/>
+          </w:tcPr>
+          <w:p>
+            <w:pPr>
+              <w:jc w:val="center"/>
+              <w:rPr>
+                <w:sz w:val="24"/>
+              </w:rPr>
+            </w:pPr>
+          </w:p>
+        </w:tc>
+        <w:tc>
+          <w:tcPr>
+            <w:tcW w:w="2882" w:type="dxa"/>
+          </w:tcPr>
+          <w:p>
+            <w:pPr>
+              <w:jc w:val="center"/>
+              <w:rPr>
+                <w:i/>
+                <w:sz w:val="22"/>
+              </w:rPr>
+            </w:pPr>
+          </w:p>
+        </w:tc>
+      </w:tr>
+    </w:tbl>
     <w:p>
       <w:pPr>
         <w:pStyle w:val="Ttulo2"/>
-      </w:pPr>
-      <w:r>
-        <w:t>Lista de atributos de calidad</w:t>
-      </w:r>
-    </w:p>
+        <w:spacing w:line="360" w:lineRule="auto"/>
+        <w:rPr>
+          <w:b/>
+        </w:rPr>
+      </w:pPr>
+      <w:r>
+        <w:rPr>
+          <w:b/>
+        </w:rPr>
+        <w:lastRenderedPageBreak/>
+        <w:t>A</w:t>
+      </w:r>
+      <w:r>
+        <w:rPr>
+          <w:b/>
+        </w:rPr>
+        <w:t>tributos de calidad e interesados</w:t>
+      </w:r>
+    </w:p>
+    <w:tbl>
+      <w:tblPr>
+        <w:tblStyle w:val="Tablaconcuadrcula"/>
+        <w:tblW w:w="0" w:type="auto"/>
+        <w:tblLook w:val="04A0" w:firstRow="1" w:lastRow="0" w:firstColumn="1" w:lastColumn="0" w:noHBand="0" w:noVBand="1"/>
+      </w:tblPr>
+      <w:tblGrid>
+        <w:gridCol w:w="2161"/>
+        <w:gridCol w:w="2161"/>
+        <w:gridCol w:w="2161"/>
+        <w:gridCol w:w="2161"/>
+      </w:tblGrid>
+      <w:tr>
+        <w:tc>
+          <w:tcPr>
+            <w:tcW w:w="2161" w:type="dxa"/>
+          </w:tcPr>
+          <w:p>
+            <w:pPr>
+              <w:jc w:val="center"/>
+              <w:rPr>
+                <w:b/>
+              </w:rPr>
+            </w:pPr>
+            <w:r>
+              <w:rPr>
+                <w:b/>
+              </w:rPr>
+              <w:t>Atributos vs Interesados</w:t>
+            </w:r>
+          </w:p>
+        </w:tc>
+        <w:tc>
+          <w:tcPr>
+            <w:tcW w:w="2161" w:type="dxa"/>
+          </w:tcPr>
+          <w:p>
+            <w:pPr>
+              <w:jc w:val="center"/>
+              <w:rPr>
+                <w:b/>
+              </w:rPr>
+            </w:pPr>
+            <w:r>
+              <w:rPr>
+                <w:b/>
+              </w:rPr>
+              <w:t>ST-01</w:t>
+            </w:r>
+          </w:p>
+        </w:tc>
+        <w:tc>
+          <w:tcPr>
+            <w:tcW w:w="2161" w:type="dxa"/>
+          </w:tcPr>
+          <w:p>
+            <w:pPr>
+              <w:jc w:val="center"/>
+              <w:rPr>
+                <w:b/>
+              </w:rPr>
+            </w:pPr>
+            <w:r>
+              <w:rPr>
+                <w:b/>
+              </w:rPr>
+              <w:t>ST-02</w:t>
+            </w:r>
+          </w:p>
+        </w:tc>
+        <w:tc>
+          <w:tcPr>
+            <w:tcW w:w="2161" w:type="dxa"/>
+          </w:tcPr>
+          <w:p>
+            <w:pPr>
+              <w:jc w:val="center"/>
+              <w:rPr>
+                <w:b/>
+              </w:rPr>
+            </w:pPr>
+            <w:r>
+              <w:rPr>
+                <w:b/>
+              </w:rPr>
+              <w:t>ST-03</w:t>
+            </w:r>
+          </w:p>
+        </w:tc>
+      </w:tr>
+      <w:tr>
+        <w:tc>
+          <w:tcPr>
+            <w:tcW w:w="2161" w:type="dxa"/>
+          </w:tcPr>
+          <w:p>
+            <w:pPr>
+              <w:pStyle w:val="Ttulo2"/>
+              <w:outlineLvl w:val="1"/>
+              <w:rPr>
+                <w:color w:val="7B7053" w:themeColor="accent5" w:themeShade="BF"/>
+              </w:rPr>
+            </w:pPr>
+          </w:p>
+        </w:tc>
+        <w:tc>
+          <w:tcPr>
+            <w:tcW w:w="2161" w:type="dxa"/>
+          </w:tcPr>
+          <w:p>
+            <w:pPr>
+              <w:pStyle w:val="Ttulo2"/>
+              <w:outlineLvl w:val="1"/>
+              <w:rPr>
+                <w:color w:val="7B7053" w:themeColor="accent5" w:themeShade="BF"/>
+              </w:rPr>
+            </w:pPr>
+          </w:p>
+        </w:tc>
+        <w:tc>
+          <w:tcPr>
+            <w:tcW w:w="2161" w:type="dxa"/>
+          </w:tcPr>
+          <w:p>
+            <w:pPr>
+              <w:pStyle w:val="Ttulo2"/>
+              <w:outlineLvl w:val="1"/>
+              <w:rPr>
+                <w:color w:val="7B7053" w:themeColor="accent5" w:themeShade="BF"/>
+              </w:rPr>
+            </w:pPr>
+          </w:p>
+        </w:tc>
+        <w:tc>
+          <w:tcPr>
+            <w:tcW w:w="2161" w:type="dxa"/>
+          </w:tcPr>
+          <w:p>
+            <w:pPr>
+              <w:pStyle w:val="Ttulo2"/>
+              <w:outlineLvl w:val="1"/>
+              <w:rPr>
+                <w:color w:val="7B7053" w:themeColor="accent5" w:themeShade="BF"/>
+              </w:rPr>
+            </w:pPr>
+          </w:p>
+        </w:tc>
+      </w:tr>
+      <w:tr>
+        <w:tc>
+          <w:tcPr>
+            <w:tcW w:w="2161" w:type="dxa"/>
+          </w:tcPr>
+          <w:p>
+            <w:pPr>
+              <w:pStyle w:val="Ttulo2"/>
+              <w:outlineLvl w:val="1"/>
+              <w:rPr>
+                <w:color w:val="7B7053" w:themeColor="accent5" w:themeShade="BF"/>
+              </w:rPr>
+            </w:pPr>
+          </w:p>
+        </w:tc>
+        <w:tc>
+          <w:tcPr>
+            <w:tcW w:w="2161" w:type="dxa"/>
+          </w:tcPr>
+          <w:p>
+            <w:pPr>
+              <w:pStyle w:val="Ttulo2"/>
+              <w:outlineLvl w:val="1"/>
+              <w:rPr>
+                <w:color w:val="7B7053" w:themeColor="accent5" w:themeShade="BF"/>
+              </w:rPr>
+            </w:pPr>
+          </w:p>
+        </w:tc>
+        <w:tc>
+          <w:tcPr>
+            <w:tcW w:w="2161" w:type="dxa"/>
+          </w:tcPr>
+          <w:p>
+            <w:pPr>
+              <w:pStyle w:val="Ttulo2"/>
+              <w:outlineLvl w:val="1"/>
+              <w:rPr>
+                <w:color w:val="7B7053" w:themeColor="accent5" w:themeShade="BF"/>
+              </w:rPr>
+            </w:pPr>
+          </w:p>
+        </w:tc>
+        <w:tc>
+          <w:tcPr>
+            <w:tcW w:w="2161" w:type="dxa"/>
+          </w:tcPr>
+          <w:p>
+            <w:pPr>
+              <w:pStyle w:val="Ttulo2"/>
+              <w:outlineLvl w:val="1"/>
+              <w:rPr>
+                <w:color w:val="7B7053" w:themeColor="accent5" w:themeShade="BF"/>
+              </w:rPr>
+            </w:pPr>
+          </w:p>
+        </w:tc>
+      </w:tr>
+      <w:tr>
+        <w:tc>
+          <w:tcPr>
+            <w:tcW w:w="2161" w:type="dxa"/>
+          </w:tcPr>
+          <w:p>
+            <w:pPr>
+              <w:pStyle w:val="Ttulo2"/>
+              <w:outlineLvl w:val="1"/>
+              <w:rPr>
+                <w:color w:val="7B7053" w:themeColor="accent5" w:themeShade="BF"/>
+              </w:rPr>
+            </w:pPr>
+          </w:p>
+        </w:tc>
+        <w:tc>
+          <w:tcPr>
+            <w:tcW w:w="2161" w:type="dxa"/>
+          </w:tcPr>
+          <w:p>
+            <w:pPr>
+              <w:pStyle w:val="Ttulo2"/>
+              <w:outlineLvl w:val="1"/>
+              <w:rPr>
+                <w:color w:val="7B7053" w:themeColor="accent5" w:themeShade="BF"/>
+              </w:rPr>
+            </w:pPr>
+          </w:p>
+        </w:tc>
+        <w:tc>
+          <w:tcPr>
+            <w:tcW w:w="2161" w:type="dxa"/>
+          </w:tcPr>
+          <w:p>
+            <w:pPr>
+              <w:pStyle w:val="Ttulo2"/>
+              <w:outlineLvl w:val="1"/>
+              <w:rPr>
+                <w:color w:val="7B7053" w:themeColor="accent5" w:themeShade="BF"/>
+              </w:rPr>
+            </w:pPr>
+          </w:p>
+        </w:tc>
+        <w:tc>
+          <w:tcPr>
+            <w:tcW w:w="2161" w:type="dxa"/>
+          </w:tcPr>
+          <w:p>
+            <w:pPr>
+              <w:pStyle w:val="Ttulo2"/>
+              <w:outlineLvl w:val="1"/>
+              <w:rPr>
+                <w:color w:val="7B7053" w:themeColor="accent5" w:themeShade="BF"/>
+              </w:rPr>
+            </w:pPr>
+          </w:p>
+        </w:tc>
+      </w:tr>
+      <w:tr>
+        <w:tc>
+          <w:tcPr>
+            <w:tcW w:w="2161" w:type="dxa"/>
+          </w:tcPr>
+          <w:p>
+            <w:pPr>
+              <w:pStyle w:val="Ttulo2"/>
+              <w:outlineLvl w:val="1"/>
+              <w:rPr>
+                <w:color w:val="7B7053" w:themeColor="accent5" w:themeShade="BF"/>
+              </w:rPr>
+            </w:pPr>
+          </w:p>
+        </w:tc>
+        <w:tc>
+          <w:tcPr>
+            <w:tcW w:w="2161" w:type="dxa"/>
+          </w:tcPr>
+          <w:p>
+            <w:pPr>
+              <w:pStyle w:val="Ttulo2"/>
+              <w:outlineLvl w:val="1"/>
+              <w:rPr>
+                <w:color w:val="7B7053" w:themeColor="accent5" w:themeShade="BF"/>
+              </w:rPr>
+            </w:pPr>
+          </w:p>
+        </w:tc>
+        <w:tc>
+          <w:tcPr>
+            <w:tcW w:w="2161" w:type="dxa"/>
+          </w:tcPr>
+          <w:p>
+            <w:pPr>
+              <w:pStyle w:val="Ttulo2"/>
+              <w:outlineLvl w:val="1"/>
+              <w:rPr>
+                <w:color w:val="7B7053" w:themeColor="accent5" w:themeShade="BF"/>
+              </w:rPr>
+            </w:pPr>
+          </w:p>
+        </w:tc>
+        <w:tc>
+          <w:tcPr>
+            <w:tcW w:w="2161" w:type="dxa"/>
+          </w:tcPr>
+          <w:p>
+            <w:pPr>
+              <w:pStyle w:val="Ttulo2"/>
+              <w:outlineLvl w:val="1"/>
+              <w:rPr>
+                <w:color w:val="7B7053" w:themeColor="accent5" w:themeShade="BF"/>
+              </w:rPr>
+            </w:pPr>
+          </w:p>
+        </w:tc>
+      </w:tr>
+      <w:tr>
+        <w:tc>
+          <w:tcPr>
+            <w:tcW w:w="2161" w:type="dxa"/>
+          </w:tcPr>
+          <w:p>
+            <w:pPr>
+              <w:pStyle w:val="Ttulo2"/>
+              <w:outlineLvl w:val="1"/>
+              <w:rPr>
+                <w:color w:val="7B7053" w:themeColor="accent5" w:themeShade="BF"/>
+              </w:rPr>
+            </w:pPr>
+          </w:p>
+        </w:tc>
+        <w:tc>
+          <w:tcPr>
+            <w:tcW w:w="2161" w:type="dxa"/>
+          </w:tcPr>
+          <w:p>
+            <w:pPr>
+              <w:pStyle w:val="Ttulo2"/>
+              <w:outlineLvl w:val="1"/>
+              <w:rPr>
+                <w:color w:val="7B7053" w:themeColor="accent5" w:themeShade="BF"/>
+              </w:rPr>
+            </w:pPr>
+          </w:p>
+        </w:tc>
+        <w:tc>
+          <w:tcPr>
+            <w:tcW w:w="2161" w:type="dxa"/>
+          </w:tcPr>
+          <w:p>
+            <w:pPr>
+              <w:pStyle w:val="Ttulo2"/>
+              <w:outlineLvl w:val="1"/>
+              <w:rPr>
+                <w:color w:val="7B7053" w:themeColor="accent5" w:themeShade="BF"/>
+              </w:rPr>
+            </w:pPr>
+          </w:p>
+        </w:tc>
+        <w:tc>
+          <w:tcPr>
+            <w:tcW w:w="2161" w:type="dxa"/>
+          </w:tcPr>
+          <w:p>
+            <w:pPr>
+              <w:pStyle w:val="Ttulo2"/>
+              <w:outlineLvl w:val="1"/>
+              <w:rPr>
+                <w:color w:val="7B7053" w:themeColor="accent5" w:themeShade="BF"/>
+              </w:rPr>
+            </w:pPr>
+          </w:p>
+        </w:tc>
+      </w:tr>
+      <w:tr>
+        <w:tc>
+          <w:tcPr>
+            <w:tcW w:w="2161" w:type="dxa"/>
+          </w:tcPr>
+          <w:p>
+            <w:pPr>
+              <w:pStyle w:val="Ttulo2"/>
+              <w:outlineLvl w:val="1"/>
+              <w:rPr>
+                <w:color w:val="7B7053" w:themeColor="accent5" w:themeShade="BF"/>
+              </w:rPr>
+            </w:pPr>
+          </w:p>
+        </w:tc>
+        <w:tc>
+          <w:tcPr>
+            <w:tcW w:w="2161" w:type="dxa"/>
+          </w:tcPr>
+          <w:p>
+            <w:pPr>
+              <w:pStyle w:val="Ttulo2"/>
+              <w:outlineLvl w:val="1"/>
+              <w:rPr>
+                <w:color w:val="7B7053" w:themeColor="accent5" w:themeShade="BF"/>
+              </w:rPr>
+            </w:pPr>
+          </w:p>
+        </w:tc>
+        <w:tc>
+          <w:tcPr>
+            <w:tcW w:w="2161" w:type="dxa"/>
+          </w:tcPr>
+          <w:p>
+            <w:pPr>
+              <w:pStyle w:val="Ttulo2"/>
+              <w:outlineLvl w:val="1"/>
+              <w:rPr>
+                <w:color w:val="7B7053" w:themeColor="accent5" w:themeShade="BF"/>
+              </w:rPr>
+            </w:pPr>
+          </w:p>
+        </w:tc>
+        <w:tc>
+          <w:tcPr>
+            <w:tcW w:w="2161" w:type="dxa"/>
+          </w:tcPr>
+          <w:p>
+            <w:pPr>
+              <w:pStyle w:val="Ttulo2"/>
+              <w:outlineLvl w:val="1"/>
+              <w:rPr>
+                <w:color w:val="7B7053" w:themeColor="accent5" w:themeShade="BF"/>
+              </w:rPr>
+            </w:pPr>
+          </w:p>
+        </w:tc>
+      </w:tr>
+      <w:tr>
+        <w:tc>
+          <w:tcPr>
+            <w:tcW w:w="2161" w:type="dxa"/>
+          </w:tcPr>
+          <w:p>
+            <w:pPr>
+              <w:pStyle w:val="Ttulo2"/>
+              <w:outlineLvl w:val="1"/>
+              <w:rPr>
+                <w:color w:val="7B7053" w:themeColor="accent5" w:themeShade="BF"/>
+              </w:rPr>
+            </w:pPr>
+          </w:p>
+        </w:tc>
+        <w:tc>
+          <w:tcPr>
+            <w:tcW w:w="2161" w:type="dxa"/>
+          </w:tcPr>
+          <w:p>
+            <w:pPr>
+              <w:pStyle w:val="Ttulo2"/>
+              <w:outlineLvl w:val="1"/>
+              <w:rPr>
+                <w:color w:val="7B7053" w:themeColor="accent5" w:themeShade="BF"/>
+              </w:rPr>
+            </w:pPr>
+          </w:p>
+        </w:tc>
+        <w:tc>
+          <w:tcPr>
+            <w:tcW w:w="2161" w:type="dxa"/>
+          </w:tcPr>
+          <w:p>
+            <w:pPr>
+              <w:pStyle w:val="Ttulo2"/>
+              <w:outlineLvl w:val="1"/>
+              <w:rPr>
+                <w:color w:val="7B7053" w:themeColor="accent5" w:themeShade="BF"/>
+              </w:rPr>
+            </w:pPr>
+          </w:p>
+        </w:tc>
+        <w:tc>
+          <w:tcPr>
+            <w:tcW w:w="2161" w:type="dxa"/>
+          </w:tcPr>
+          <w:p>
+            <w:pPr>
+              <w:pStyle w:val="Ttulo2"/>
+              <w:outlineLvl w:val="1"/>
+              <w:rPr>
+                <w:color w:val="7B7053" w:themeColor="accent5" w:themeShade="BF"/>
+              </w:rPr>
+            </w:pPr>
+          </w:p>
+        </w:tc>
+      </w:tr>
+    </w:tbl>
     <w:p>
       <w:pPr>
         <w:pStyle w:val="Ttulo2"/>
-      </w:pPr>
-      <w:r>
-        <w:t>Atributos de calidad e interesados</w:t>
-      </w:r>
+        <w:rPr>
+          <w:color w:val="7B7053" w:themeColor="accent5" w:themeShade="BF"/>
+        </w:rPr>
+      </w:pPr>
     </w:p>
     <w:p>
       <w:pPr>
         <w:pStyle w:val="Ttulo2"/>
-      </w:pPr>
-      <w:r>
+        <w:spacing w:line="360" w:lineRule="auto"/>
+        <w:rPr>
+          <w:color w:val="7B7053" w:themeColor="accent5" w:themeShade="BF"/>
+        </w:rPr>
+      </w:pPr>
+      <w:r>
+        <w:rPr>
+          <w:color w:val="7B7053" w:themeColor="accent5" w:themeShade="BF"/>
+        </w:rPr>
         <w:t>Descripción de negocio de la solución</w:t>
       </w:r>
     </w:p>
     <w:p>
       <w:pPr>
+        <w:rPr>
+          <w:sz w:val="24"/>
+        </w:rPr>
+      </w:pPr>
+      <w:r>
+        <w:rPr>
+          <w:sz w:val="24"/>
+        </w:rPr>
+        <w:t xml:space="preserve">La solución que planteamos esta compuesta de varios módulos integrados todos ellos en una aplicación desarrollada en el lenguaje Java. </w:t>
+      </w:r>
+    </w:p>
+    <w:p>
+      <w:pPr>
+        <w:pStyle w:val="Prrafodelista"/>
+        <w:numPr>
+          <w:ilvl w:val="0"/>
+          <w:numId w:val="7"/>
+        </w:numPr>
+        <w:rPr>
+          <w:sz w:val="24"/>
+        </w:rPr>
+      </w:pPr>
+      <w:proofErr w:type="spellStart"/>
+      <w:r>
+        <w:rPr>
+          <w:sz w:val="24"/>
+        </w:rPr>
+        <w:t>Parser</w:t>
+      </w:r>
+      <w:proofErr w:type="spellEnd"/>
+      <w:r>
+        <w:rPr>
+          <w:sz w:val="24"/>
+        </w:rPr>
+        <w:t>: el modulo encargado de la lectura y transformación a un formato de representación interna en nuestra aplicación de los datos obtenidos a partir de los ficheros de entrada en formato GIFT, QTI o XML.</w:t>
+      </w:r>
+    </w:p>
+    <w:p>
+      <w:pPr>
+        <w:pStyle w:val="Prrafodelista"/>
+        <w:numPr>
+          <w:ilvl w:val="0"/>
+          <w:numId w:val="7"/>
+        </w:numPr>
+        <w:rPr>
+          <w:sz w:val="24"/>
+        </w:rPr>
+      </w:pPr>
+      <w:proofErr w:type="spellStart"/>
+      <w:r>
+        <w:rPr>
+          <w:sz w:val="24"/>
+        </w:rPr>
+        <w:t>Serializador</w:t>
+      </w:r>
+      <w:proofErr w:type="spellEnd"/>
+      <w:r>
+        <w:rPr>
+          <w:sz w:val="24"/>
+        </w:rPr>
+        <w:t xml:space="preserve">: este </w:t>
+      </w:r>
+      <w:r>
+        <w:rPr>
+          <w:sz w:val="24"/>
+        </w:rPr>
+        <w:t>módulo</w:t>
+      </w:r>
+      <w:r>
+        <w:rPr>
+          <w:sz w:val="24"/>
+        </w:rPr>
+        <w:t xml:space="preserve"> es el encargado de pasar a formato JSON los datos que obtuvimos en la fase anterior. </w:t>
+      </w:r>
+    </w:p>
+    <w:p>
+      <w:pPr>
+        <w:pStyle w:val="Prrafodelista"/>
+        <w:numPr>
+          <w:ilvl w:val="0"/>
+          <w:numId w:val="7"/>
+        </w:numPr>
+        <w:rPr>
+          <w:sz w:val="24"/>
+        </w:rPr>
+      </w:pPr>
+      <w:r>
+        <w:rPr>
+          <w:sz w:val="24"/>
+        </w:rPr>
+        <w:t xml:space="preserve">Modulo de persistencia: el modulo encargado de hacer los datos obtenidos en la fase anterior persistentes. Dicha persistencia se lleva a cabo en la base de datos no relacional </w:t>
+      </w:r>
+      <w:proofErr w:type="spellStart"/>
+      <w:r>
+        <w:rPr>
+          <w:sz w:val="24"/>
+        </w:rPr>
+        <w:t>MongoDB</w:t>
+      </w:r>
+      <w:proofErr w:type="spellEnd"/>
+      <w:r>
+        <w:rPr>
+          <w:sz w:val="24"/>
+        </w:rPr>
+        <w:t>.</w:t>
+      </w:r>
+    </w:p>
+    <w:p>
+      <w:pPr>
+        <w:rPr>
+          <w:sz w:val="24"/>
+        </w:rPr>
+      </w:pPr>
+      <w:r>
+        <w:rPr>
+          <w:sz w:val="24"/>
+        </w:rPr>
+        <w:t xml:space="preserve">Cada uno de los módulos anteriormente descritos </w:t>
+      </w:r>
+      <w:r>
+        <w:rPr>
+          <w:sz w:val="24"/>
+        </w:rPr>
+        <w:t>representa</w:t>
+      </w:r>
+      <w:r>
+        <w:rPr>
+          <w:sz w:val="24"/>
+        </w:rPr>
+        <w:t xml:space="preserve"> una etapa de las que se compone nuestra aplicación </w:t>
+      </w:r>
+      <w:r>
+        <w:rPr>
+          <w:b/>
+          <w:sz w:val="24"/>
+        </w:rPr>
+        <w:t>BATCH</w:t>
+      </w:r>
+      <w:r>
+        <w:rPr>
+          <w:sz w:val="24"/>
+        </w:rPr>
+        <w:t xml:space="preserve"> de procesamiento por lotes.</w:t>
+      </w:r>
+    </w:p>
+    <w:p>
+      <w:pPr>
+        <w:rPr>
+          <w:rFonts w:ascii="Arial Unicode MS" w:eastAsia="Arial Unicode MS" w:hAnsi="Arial Unicode MS" w:cs="Arial Unicode MS"/>
+        </w:rPr>
+      </w:pPr>
+      <w:r>
+        <w:rPr>
+          <w:rFonts w:ascii="Arial Unicode MS" w:eastAsia="Arial Unicode MS" w:hAnsi="Arial Unicode MS" w:cs="Arial Unicode MS"/>
+          <w:noProof/>
+          <w:lang w:eastAsia="es-ES"/>
+        </w:rPr>
+        <w:drawing>
+          <wp:inline distT="0" distB="0" distL="0" distR="0" wp14:anchorId="7DAB2FAA" wp14:editId="2B50902F">
+            <wp:extent cx="5390515" cy="786765"/>
+            <wp:effectExtent l="0" t="0" r="0" b="635"/>
+            <wp:docPr id="1" name="Imagen 1" descr="Macintosh HD:Users:raulhc:Desktop:batch.tiff"/>
+            <wp:cNvGraphicFramePr>
+              <a:graphicFrameLocks xmlns:a="http://schemas.openxmlformats.org/drawingml/2006/main" noChangeAspect="1"/>
+            </wp:cNvGraphicFramePr>
+            <a:graphic xmlns:a="http://schemas.openxmlformats.org/drawingml/2006/main">
+              <a:graphicData uri="http://schemas.openxmlformats.org/drawingml/2006/picture">
+                <pic:pic xmlns:pic="http://schemas.openxmlformats.org/drawingml/2006/picture">
+                  <pic:nvPicPr>
+                    <pic:cNvPr id="0" name="Picture 1" descr="Macintosh HD:Users:raulhc:Desktop:batch.tiff"/>
+                    <pic:cNvPicPr>
+                      <a:picLocks noChangeAspect="1" noChangeArrowheads="1"/>
+                    </pic:cNvPicPr>
+                  </pic:nvPicPr>
+                  <pic:blipFill>
+                    <a:blip r:embed="rId8">
+                      <a:extLst>
+                        <a:ext uri="{28A0092B-C50C-407E-A947-70E740481C1C}">
+                          <a14:useLocalDpi xmlns:a14="http://schemas.microsoft.com/office/drawing/2010/main" val="0"/>
+                        </a:ext>
+                      </a:extLst>
+                    </a:blip>
+                    <a:srcRect/>
+                    <a:stretch>
+                      <a:fillRect/>
+                    </a:stretch>
+                  </pic:blipFill>
+                  <pic:spPr bwMode="auto">
+                    <a:xfrm>
+                      <a:off x="0" y="0"/>
+                      <a:ext cx="5390515" cy="786765"/>
+                    </a:xfrm>
+                    <a:prstGeom prst="rect">
+                      <a:avLst/>
+                    </a:prstGeom>
+                    <a:noFill/>
+                    <a:ln>
+                      <a:noFill/>
+                    </a:ln>
+                  </pic:spPr>
+                </pic:pic>
+              </a:graphicData>
+            </a:graphic>
+          </wp:inline>
+        </w:drawing>
+      </w:r>
+    </w:p>
+    <w:p>
+      <w:pPr>
+        <w:pStyle w:val="Prrafodelista"/>
+        <w:spacing w:after="0" w:line="240" w:lineRule="auto"/>
+        <w:rPr>
+          <w:rFonts w:ascii="Arial Unicode MS" w:eastAsia="Arial Unicode MS" w:hAnsi="Arial Unicode MS" w:cs="Arial Unicode MS"/>
+          <w:sz w:val="24"/>
+          <w:szCs w:val="24"/>
+        </w:rPr>
+      </w:pPr>
+    </w:p>
+    <w:p>
+      <w:pPr>
+        <w:pStyle w:val="Prrafodelista"/>
+        <w:numPr>
+          <w:ilvl w:val="0"/>
+          <w:numId w:val="6"/>
+        </w:numPr>
+        <w:spacing w:after="0"/>
+        <w:rPr>
+          <w:rFonts w:eastAsia="Arial Unicode MS" w:cs="Arial Unicode MS"/>
+          <w:sz w:val="24"/>
+          <w:szCs w:val="24"/>
+        </w:rPr>
+      </w:pPr>
+      <w:r>
+        <w:rPr>
+          <w:rFonts w:eastAsia="Arial Unicode MS" w:cs="Arial Unicode MS"/>
+          <w:sz w:val="24"/>
+          <w:szCs w:val="24"/>
+        </w:rPr>
+        <w:t xml:space="preserve">Funcionamiento del </w:t>
+      </w:r>
+      <w:r>
+        <w:rPr>
+          <w:rFonts w:eastAsia="Arial Unicode MS" w:cs="Arial Unicode MS"/>
+          <w:sz w:val="24"/>
+          <w:szCs w:val="24"/>
+        </w:rPr>
+        <w:t>módulo</w:t>
+      </w:r>
+      <w:r>
+        <w:rPr>
+          <w:rFonts w:eastAsia="Arial Unicode MS" w:cs="Arial Unicode MS"/>
+          <w:sz w:val="24"/>
+          <w:szCs w:val="24"/>
+        </w:rPr>
+        <w:t xml:space="preserve"> </w:t>
+      </w:r>
+      <w:proofErr w:type="spellStart"/>
+      <w:r>
+        <w:rPr>
+          <w:rFonts w:eastAsia="Arial Unicode MS" w:cs="Arial Unicode MS"/>
+          <w:sz w:val="24"/>
+          <w:szCs w:val="24"/>
+        </w:rPr>
+        <w:t>parser</w:t>
+      </w:r>
+      <w:proofErr w:type="spellEnd"/>
+      <w:r>
+        <w:rPr>
+          <w:rFonts w:eastAsia="Arial Unicode MS" w:cs="Arial Unicode MS"/>
+          <w:sz w:val="24"/>
+          <w:szCs w:val="24"/>
+        </w:rPr>
+        <w:t>.</w:t>
+      </w:r>
+    </w:p>
+    <w:p>
+      <w:pPr>
+        <w:rPr>
+          <w:sz w:val="24"/>
+          <w:szCs w:val="24"/>
+        </w:rPr>
+      </w:pPr>
+      <w:r>
+        <w:rPr>
+          <w:sz w:val="24"/>
+          <w:szCs w:val="24"/>
+        </w:rPr>
+        <w:t xml:space="preserve">Recibe los ficheros que contienen las preguntas en uno de los formatos aceptados para procesarlos y convertirlos a datos que podamos usar en nuestra aplicación. También se </w:t>
+      </w:r>
+      <w:r>
+        <w:rPr>
+          <w:sz w:val="24"/>
+          <w:szCs w:val="24"/>
+        </w:rPr>
+        <w:lastRenderedPageBreak/>
+        <w:t xml:space="preserve">encarga de avisarnos si se encuentra algún error en los datos de entrada durante su procesado. </w:t>
+      </w:r>
+    </w:p>
+    <w:p>
+      <w:pPr>
+        <w:rPr>
+          <w:sz w:val="24"/>
+          <w:szCs w:val="24"/>
+        </w:rPr>
+      </w:pPr>
+      <w:r>
+        <w:rPr>
+          <w:sz w:val="24"/>
+          <w:szCs w:val="24"/>
+        </w:rPr>
+        <w:t xml:space="preserve">Cuando los datos de los ficheros de entrada estén completamente procesados estos datos ya estarán listos para ser enviados al </w:t>
+      </w:r>
+      <w:r>
+        <w:rPr>
+          <w:sz w:val="24"/>
+          <w:szCs w:val="24"/>
+        </w:rPr>
+        <w:t>módulo</w:t>
+      </w:r>
+      <w:r>
+        <w:rPr>
+          <w:sz w:val="24"/>
+          <w:szCs w:val="24"/>
+        </w:rPr>
+        <w:t xml:space="preserve"> de </w:t>
+      </w:r>
+      <w:proofErr w:type="spellStart"/>
+      <w:r>
+        <w:rPr>
+          <w:sz w:val="24"/>
+          <w:szCs w:val="24"/>
+        </w:rPr>
+        <w:t>serialización</w:t>
+      </w:r>
+      <w:proofErr w:type="spellEnd"/>
+      <w:r>
+        <w:rPr>
+          <w:sz w:val="24"/>
+          <w:szCs w:val="24"/>
+        </w:rPr>
+        <w:t>.</w:t>
+      </w:r>
+    </w:p>
+    <w:p>
+      <w:pPr>
+        <w:pStyle w:val="Prrafodelista"/>
+        <w:numPr>
+          <w:ilvl w:val="0"/>
+          <w:numId w:val="6"/>
+        </w:numPr>
+        <w:rPr>
+          <w:sz w:val="24"/>
+        </w:rPr>
+      </w:pPr>
+      <w:r>
+        <w:rPr>
+          <w:sz w:val="24"/>
+        </w:rPr>
+        <w:t xml:space="preserve">Funcionamiento del </w:t>
+      </w:r>
+      <w:r>
+        <w:rPr>
+          <w:sz w:val="24"/>
+        </w:rPr>
+        <w:t>módulo</w:t>
+      </w:r>
+      <w:r>
+        <w:rPr>
+          <w:sz w:val="24"/>
+        </w:rPr>
+        <w:t xml:space="preserve"> de </w:t>
+      </w:r>
+      <w:proofErr w:type="spellStart"/>
+      <w:r>
+        <w:rPr>
+          <w:sz w:val="24"/>
+        </w:rPr>
+        <w:t>serialización</w:t>
+      </w:r>
+      <w:proofErr w:type="spellEnd"/>
+      <w:r>
+        <w:rPr>
+          <w:sz w:val="24"/>
+        </w:rPr>
+        <w:t>.</w:t>
+      </w:r>
+    </w:p>
+    <w:p>
+      <w:pPr>
+        <w:rPr>
+          <w:sz w:val="24"/>
+        </w:rPr>
+      </w:pPr>
+      <w:r>
+        <w:rPr>
+          <w:sz w:val="24"/>
+        </w:rPr>
+        <w:t xml:space="preserve">Este modulo depende de los datos procesados por el </w:t>
+      </w:r>
+      <w:proofErr w:type="spellStart"/>
+      <w:r>
+        <w:rPr>
+          <w:sz w:val="24"/>
+        </w:rPr>
+        <w:t>parser</w:t>
+      </w:r>
+      <w:proofErr w:type="spellEnd"/>
+      <w:r>
+        <w:rPr>
+          <w:sz w:val="24"/>
+        </w:rPr>
+        <w:t xml:space="preserve"> para su funcionamiento. Una vez recibe esos datos se encarga de serializar estos datos al formato JSON. Una vez transformados a JSON los datos ya estarán preparados para ser procesados en la siguiente etapa, la persistencia.</w:t>
+      </w:r>
+    </w:p>
+    <w:p>
+      <w:pPr>
+        <w:pStyle w:val="Prrafodelista"/>
+        <w:numPr>
+          <w:ilvl w:val="0"/>
+          <w:numId w:val="6"/>
+        </w:numPr>
+        <w:rPr>
+          <w:sz w:val="24"/>
+        </w:rPr>
+      </w:pPr>
+      <w:r>
+        <w:rPr>
+          <w:sz w:val="24"/>
+        </w:rPr>
+        <w:t>Funcionamiento del modulo de persistencia.</w:t>
+      </w:r>
+    </w:p>
+    <w:p>
+      <w:pPr>
+        <w:rPr>
+          <w:sz w:val="24"/>
+        </w:rPr>
+      </w:pPr>
+      <w:r>
+        <w:rPr>
+          <w:sz w:val="24"/>
+        </w:rPr>
+        <w:t xml:space="preserve">Recibe una serie de datos JSON que mediante una implementación de los métodos de la interfaz </w:t>
+      </w:r>
+      <w:proofErr w:type="spellStart"/>
+      <w:r>
+        <w:rPr>
+          <w:sz w:val="24"/>
+        </w:rPr>
+        <w:t>JsonSerial</w:t>
+      </w:r>
+      <w:proofErr w:type="spellEnd"/>
+      <w:r>
+        <w:rPr>
+          <w:sz w:val="24"/>
+        </w:rPr>
+        <w:t xml:space="preserve"> serán guardados en la base de datos elegida, </w:t>
+      </w:r>
+      <w:proofErr w:type="spellStart"/>
+      <w:r>
+        <w:rPr>
+          <w:sz w:val="24"/>
+        </w:rPr>
+        <w:t>MongoDB</w:t>
+      </w:r>
+      <w:proofErr w:type="spellEnd"/>
+      <w:r>
+        <w:rPr>
+          <w:sz w:val="24"/>
+        </w:rPr>
+        <w:t>.</w:t>
+      </w:r>
+    </w:p>
+    <w:p>
+      <w:pPr>
+        <w:rPr>
+          <w:sz w:val="24"/>
+        </w:rPr>
+      </w:pPr>
+      <w:r>
+        <w:rPr>
+          <w:sz w:val="24"/>
+        </w:rPr>
+        <w:t xml:space="preserve">Como se puede observar esta solución elegida se pretende asemejar al estilo arquitectónico de procesamiento por lotes tradicional, el cual consiste en una serie de etapas bien diferenciadas que se ejecutan de manera secuencial, al depender las etapas del resultado obtenido de etapas anteriores. </w:t>
+      </w:r>
+    </w:p>
+    <w:p/>
+    <w:p>
+      <w:pPr>
         <w:pStyle w:val="Ttulo2"/>
-      </w:pPr>
-      <w:r>
+        <w:rPr>
+          <w:color w:val="7B7053" w:themeColor="accent5" w:themeShade="BF"/>
+        </w:rPr>
+      </w:pPr>
+      <w:r>
+        <w:rPr>
+          <w:color w:val="7B7053" w:themeColor="accent5" w:themeShade="BF"/>
+        </w:rPr>
         <w:t>Escenarios de calidad</w:t>
+      </w:r>
+    </w:p>
+    <w:p>
+      <w:pPr>
+        <w:pStyle w:val="Ttulo2"/>
+      </w:pPr>
+      <w:r>
+        <w:t>Vistas</w:t>
       </w:r>
       <w:bookmarkStart w:id="0" w:name="_GoBack"/>
       <w:bookmarkEnd w:id="0"/>
     </w:p>
     <w:sectPr>
+      <w:headerReference w:type="default" r:id="rId9"/>
+      <w:footerReference w:type="even" r:id="rId10"/>
+      <w:footerReference w:type="default" r:id="rId11"/>
       <w:pgSz w:w="11906" w:h="16838"/>
       <w:pgMar w:top="1417" w:right="1701" w:bottom="1417" w:left="1701" w:header="708" w:footer="708" w:gutter="0"/>
+      <w:pgNumType w:start="0"/>
       <w:cols w:space="708"/>
+      <w:titlePg/>
       <w:docGrid w:linePitch="360"/>
     </w:sectPr>
   </w:body>
 </w:document>
+</file>
+
+<file path=word/endnotes.xml><?xml version="1.0" encoding="utf-8"?>
+<w:endnotes xmlns:wpc="http://schemas.microsoft.com/office/word/2010/wordprocessingCanvas" xmlns:mc="http://schemas.openxmlformats.org/markup-compatibility/2006" xmlns:o="urn:schemas-microsoft-com:office:office" xmlns:r="http://schemas.openxmlformats.org/officeDocument/2006/relationships" xmlns:m="http://schemas.openxmlformats.org/officeDocument/2006/math" xmlns:v="urn:schemas-microsoft-com:vml" xmlns:wp14="http://schemas.microsoft.com/office/word/2010/wordprocessingDrawing" xmlns:wp="http://schemas.openxmlformats.org/drawingml/2006/wordprocessingDrawing" xmlns:w10="urn:schemas-microsoft-com:office:word" xmlns:w="http://schemas.openxmlformats.org/wordprocessingml/2006/main" xmlns:w14="http://schemas.microsoft.com/office/word/2010/wordml" xmlns:w15="http://schemas.microsoft.com/office/word/2012/wordml" xmlns:wpg="http://schemas.microsoft.com/office/word/2010/wordprocessingGroup" xmlns:wpi="http://schemas.microsoft.com/office/word/2010/wordprocessingInk" xmlns:wne="http://schemas.microsoft.com/office/word/2006/wordml" xmlns:wps="http://schemas.microsoft.com/office/word/2010/wordprocessingShape" mc:Ignorable="w14 w15 wp14">
+  <w:endnote w:type="separator" w:id="-1">
+    <w:p>
+      <w:pPr>
+        <w:spacing w:after="0" w:line="240" w:lineRule="auto"/>
+      </w:pPr>
+      <w:r>
+        <w:separator/>
+      </w:r>
+    </w:p>
+  </w:endnote>
+  <w:endnote w:type="continuationSeparator" w:id="0">
+    <w:p>
+      <w:pPr>
+        <w:spacing w:after="0" w:line="240" w:lineRule="auto"/>
+      </w:pPr>
+      <w:r>
+        <w:continuationSeparator/>
+      </w:r>
+    </w:p>
+  </w:endnote>
+</w:endnotes>
+</file>
+
+<file path=word/footer1.xml><?xml version="1.0" encoding="utf-8"?>
+<w:ftr xmlns:wpc="http://schemas.microsoft.com/office/word/2010/wordprocessingCanvas" xmlns:mc="http://schemas.openxmlformats.org/markup-compatibility/2006" xmlns:o="urn:schemas-microsoft-com:office:office" xmlns:r="http://schemas.openxmlformats.org/officeDocument/2006/relationships" xmlns:m="http://schemas.openxmlformats.org/officeDocument/2006/math" xmlns:v="urn:schemas-microsoft-com:vml" xmlns:wp14="http://schemas.microsoft.com/office/word/2010/wordprocessingDrawing" xmlns:wp="http://schemas.openxmlformats.org/drawingml/2006/wordprocessingDrawing" xmlns:w10="urn:schemas-microsoft-com:office:word" xmlns:w="http://schemas.openxmlformats.org/wordprocessingml/2006/main" xmlns:w14="http://schemas.microsoft.com/office/word/2010/wordml" xmlns:w15="http://schemas.microsoft.com/office/word/2012/wordml" xmlns:wpg="http://schemas.microsoft.com/office/word/2010/wordprocessingGroup" xmlns:wpi="http://schemas.microsoft.com/office/word/2010/wordprocessingInk" xmlns:wne="http://schemas.microsoft.com/office/word/2006/wordml" xmlns:wps="http://schemas.microsoft.com/office/word/2010/wordprocessingShape" mc:Ignorable="w14 w15 wp14">
+  <w:p>
+    <w:pPr>
+      <w:pStyle w:val="Piedepgina"/>
+      <w:framePr w:wrap="around" w:vAnchor="text" w:hAnchor="margin" w:xAlign="right" w:y="1"/>
+      <w:rPr>
+        <w:rStyle w:val="Nmerodepgina"/>
+      </w:rPr>
+    </w:pPr>
+    <w:r>
+      <w:rPr>
+        <w:rStyle w:val="Nmerodepgina"/>
+      </w:rPr>
+      <w:fldChar w:fldCharType="begin"/>
+    </w:r>
+    <w:r>
+      <w:rPr>
+        <w:rStyle w:val="Nmerodepgina"/>
+      </w:rPr>
+      <w:instrText xml:space="preserve">PAGE  </w:instrText>
+    </w:r>
+    <w:r>
+      <w:rPr>
+        <w:rStyle w:val="Nmerodepgina"/>
+      </w:rPr>
+      <w:fldChar w:fldCharType="end"/>
+    </w:r>
+  </w:p>
+  <w:p>
+    <w:pPr>
+      <w:pStyle w:val="Piedepgina"/>
+      <w:ind w:right="360"/>
+    </w:pPr>
+  </w:p>
+</w:ftr>
+</file>
+
+<file path=word/footer2.xml><?xml version="1.0" encoding="utf-8"?>
+<w:ftr xmlns:wpc="http://schemas.microsoft.com/office/word/2010/wordprocessingCanvas" xmlns:mc="http://schemas.openxmlformats.org/markup-compatibility/2006" xmlns:o="urn:schemas-microsoft-com:office:office" xmlns:r="http://schemas.openxmlformats.org/officeDocument/2006/relationships" xmlns:m="http://schemas.openxmlformats.org/officeDocument/2006/math" xmlns:v="urn:schemas-microsoft-com:vml" xmlns:wp14="http://schemas.microsoft.com/office/word/2010/wordprocessingDrawing" xmlns:wp="http://schemas.openxmlformats.org/drawingml/2006/wordprocessingDrawing" xmlns:w10="urn:schemas-microsoft-com:office:word" xmlns:w="http://schemas.openxmlformats.org/wordprocessingml/2006/main" xmlns:w14="http://schemas.microsoft.com/office/word/2010/wordml" xmlns:w15="http://schemas.microsoft.com/office/word/2012/wordml" xmlns:wpg="http://schemas.microsoft.com/office/word/2010/wordprocessingGroup" xmlns:wpi="http://schemas.microsoft.com/office/word/2010/wordprocessingInk" xmlns:wne="http://schemas.microsoft.com/office/word/2006/wordml" xmlns:wps="http://schemas.microsoft.com/office/word/2010/wordprocessingShape" mc:Ignorable="w14 w15 wp14">
+  <w:p>
+    <w:pPr>
+      <w:pStyle w:val="Piedepgina"/>
+      <w:framePr w:wrap="around" w:vAnchor="text" w:hAnchor="margin" w:xAlign="right" w:y="1"/>
+      <w:rPr>
+        <w:rStyle w:val="Nmerodepgina"/>
+      </w:rPr>
+    </w:pPr>
+    <w:r>
+      <w:rPr>
+        <w:rStyle w:val="Nmerodepgina"/>
+      </w:rPr>
+      <w:fldChar w:fldCharType="begin"/>
+    </w:r>
+    <w:r>
+      <w:rPr>
+        <w:rStyle w:val="Nmerodepgina"/>
+      </w:rPr>
+      <w:instrText xml:space="preserve">PAGE  </w:instrText>
+    </w:r>
+    <w:r>
+      <w:rPr>
+        <w:rStyle w:val="Nmerodepgina"/>
+      </w:rPr>
+      <w:fldChar w:fldCharType="separate"/>
+    </w:r>
+    <w:r>
+      <w:rPr>
+        <w:rStyle w:val="Nmerodepgina"/>
+        <w:noProof/>
+      </w:rPr>
+      <w:t>5</w:t>
+    </w:r>
+    <w:r>
+      <w:rPr>
+        <w:rStyle w:val="Nmerodepgina"/>
+      </w:rPr>
+      <w:fldChar w:fldCharType="end"/>
+    </w:r>
+  </w:p>
+  <w:p>
+    <w:pPr>
+      <w:pStyle w:val="Piedepgina"/>
+      <w:tabs>
+        <w:tab w:val="clear" w:pos="8504"/>
+        <w:tab w:val="right" w:pos="8505"/>
+      </w:tabs>
+      <w:ind w:right="360"/>
+    </w:pPr>
+  </w:p>
+</w:ftr>
+</file>
+
+<file path=word/footnotes.xml><?xml version="1.0" encoding="utf-8"?>
+<w:footnotes xmlns:wpc="http://schemas.microsoft.com/office/word/2010/wordprocessingCanvas" xmlns:mc="http://schemas.openxmlformats.org/markup-compatibility/2006" xmlns:o="urn:schemas-microsoft-com:office:office" xmlns:r="http://schemas.openxmlformats.org/officeDocument/2006/relationships" xmlns:m="http://schemas.openxmlformats.org/officeDocument/2006/math" xmlns:v="urn:schemas-microsoft-com:vml" xmlns:wp14="http://schemas.microsoft.com/office/word/2010/wordprocessingDrawing" xmlns:wp="http://schemas.openxmlformats.org/drawingml/2006/wordprocessingDrawing" xmlns:w10="urn:schemas-microsoft-com:office:word" xmlns:w="http://schemas.openxmlformats.org/wordprocessingml/2006/main" xmlns:w14="http://schemas.microsoft.com/office/word/2010/wordml" xmlns:w15="http://schemas.microsoft.com/office/word/2012/wordml" xmlns:wpg="http://schemas.microsoft.com/office/word/2010/wordprocessingGroup" xmlns:wpi="http://schemas.microsoft.com/office/word/2010/wordprocessingInk" xmlns:wne="http://schemas.microsoft.com/office/word/2006/wordml" xmlns:wps="http://schemas.microsoft.com/office/word/2010/wordprocessingShape" mc:Ignorable="w14 w15 wp14">
+  <w:footnote w:type="separator" w:id="-1">
+    <w:p>
+      <w:pPr>
+        <w:spacing w:after="0" w:line="240" w:lineRule="auto"/>
+      </w:pPr>
+      <w:r>
+        <w:separator/>
+      </w:r>
+    </w:p>
+  </w:footnote>
+  <w:footnote w:type="continuationSeparator" w:id="0">
+    <w:p>
+      <w:pPr>
+        <w:spacing w:after="0" w:line="240" w:lineRule="auto"/>
+      </w:pPr>
+      <w:r>
+        <w:continuationSeparator/>
+      </w:r>
+    </w:p>
+  </w:footnote>
+</w:footnotes>
+</file>
+
+<file path=word/header1.xml><?xml version="1.0" encoding="utf-8"?>
+<w:hdr xmlns:wpc="http://schemas.microsoft.com/office/word/2010/wordprocessingCanvas" xmlns:mc="http://schemas.openxmlformats.org/markup-compatibility/2006" xmlns:o="urn:schemas-microsoft-com:office:office" xmlns:r="http://schemas.openxmlformats.org/officeDocument/2006/relationships" xmlns:m="http://schemas.openxmlformats.org/officeDocument/2006/math" xmlns:v="urn:schemas-microsoft-com:vml" xmlns:wp14="http://schemas.microsoft.com/office/word/2010/wordprocessingDrawing" xmlns:wp="http://schemas.openxmlformats.org/drawingml/2006/wordprocessingDrawing" xmlns:w10="urn:schemas-microsoft-com:office:word" xmlns:w="http://schemas.openxmlformats.org/wordprocessingml/2006/main" xmlns:w14="http://schemas.microsoft.com/office/word/2010/wordml" xmlns:w15="http://schemas.microsoft.com/office/word/2012/wordml" xmlns:wpg="http://schemas.microsoft.com/office/word/2010/wordprocessingGroup" xmlns:wpi="http://schemas.microsoft.com/office/word/2010/wordprocessingInk" xmlns:wne="http://schemas.microsoft.com/office/word/2006/wordml" xmlns:wps="http://schemas.microsoft.com/office/word/2010/wordprocessingShape" mc:Ignorable="w14 w15 wp14">
+  <w:p>
+    <w:pPr>
+      <w:pStyle w:val="Encabezado"/>
+      <w:ind w:hanging="993"/>
+    </w:pPr>
+    <w:r>
+      <w:t>Equipo Trivial 3a</w:t>
+    </w:r>
+  </w:p>
+</w:hdr>
 </file>
 
 <file path=word/numbering.xml><?xml version="1.0" encoding="utf-8"?>
@@ -182,8 +3208,1168 @@
       </w:pPr>
     </w:lvl>
   </w:abstractNum>
+  <w:abstractNum w:abstractNumId="1">
+    <w:nsid w:val="0C7800FA"/>
+    <w:multiLevelType w:val="hybridMultilevel"/>
+    <w:tmpl w:val="2E78302A"/>
+    <w:lvl w:ilvl="0" w:tplc="0C0A0005">
+      <w:start w:val="1"/>
+      <w:numFmt w:val="bullet"/>
+      <w:lvlText w:val=""/>
+      <w:lvlJc w:val="left"/>
+      <w:pPr>
+        <w:ind w:left="720" w:hanging="360"/>
+      </w:pPr>
+      <w:rPr>
+        <w:rFonts w:ascii="Wingdings" w:hAnsi="Wingdings" w:hint="default"/>
+      </w:rPr>
+    </w:lvl>
+    <w:lvl w:ilvl="1" w:tplc="0C0A0003" w:tentative="1">
+      <w:start w:val="1"/>
+      <w:numFmt w:val="bullet"/>
+      <w:lvlText w:val="o"/>
+      <w:lvlJc w:val="left"/>
+      <w:pPr>
+        <w:ind w:left="1440" w:hanging="360"/>
+      </w:pPr>
+      <w:rPr>
+        <w:rFonts w:ascii="Courier New" w:hAnsi="Courier New" w:cs="Courier New" w:hint="default"/>
+      </w:rPr>
+    </w:lvl>
+    <w:lvl w:ilvl="2" w:tplc="0C0A0005" w:tentative="1">
+      <w:start w:val="1"/>
+      <w:numFmt w:val="bullet"/>
+      <w:lvlText w:val=""/>
+      <w:lvlJc w:val="left"/>
+      <w:pPr>
+        <w:ind w:left="2160" w:hanging="360"/>
+      </w:pPr>
+      <w:rPr>
+        <w:rFonts w:ascii="Wingdings" w:hAnsi="Wingdings" w:hint="default"/>
+      </w:rPr>
+    </w:lvl>
+    <w:lvl w:ilvl="3" w:tplc="0C0A0001" w:tentative="1">
+      <w:start w:val="1"/>
+      <w:numFmt w:val="bullet"/>
+      <w:lvlText w:val=""/>
+      <w:lvlJc w:val="left"/>
+      <w:pPr>
+        <w:ind w:left="2880" w:hanging="360"/>
+      </w:pPr>
+      <w:rPr>
+        <w:rFonts w:ascii="Symbol" w:hAnsi="Symbol" w:hint="default"/>
+      </w:rPr>
+    </w:lvl>
+    <w:lvl w:ilvl="4" w:tplc="0C0A0003" w:tentative="1">
+      <w:start w:val="1"/>
+      <w:numFmt w:val="bullet"/>
+      <w:lvlText w:val="o"/>
+      <w:lvlJc w:val="left"/>
+      <w:pPr>
+        <w:ind w:left="3600" w:hanging="360"/>
+      </w:pPr>
+      <w:rPr>
+        <w:rFonts w:ascii="Courier New" w:hAnsi="Courier New" w:cs="Courier New" w:hint="default"/>
+      </w:rPr>
+    </w:lvl>
+    <w:lvl w:ilvl="5" w:tplc="0C0A0005" w:tentative="1">
+      <w:start w:val="1"/>
+      <w:numFmt w:val="bullet"/>
+      <w:lvlText w:val=""/>
+      <w:lvlJc w:val="left"/>
+      <w:pPr>
+        <w:ind w:left="4320" w:hanging="360"/>
+      </w:pPr>
+      <w:rPr>
+        <w:rFonts w:ascii="Wingdings" w:hAnsi="Wingdings" w:hint="default"/>
+      </w:rPr>
+    </w:lvl>
+    <w:lvl w:ilvl="6" w:tplc="0C0A0001" w:tentative="1">
+      <w:start w:val="1"/>
+      <w:numFmt w:val="bullet"/>
+      <w:lvlText w:val=""/>
+      <w:lvlJc w:val="left"/>
+      <w:pPr>
+        <w:ind w:left="5040" w:hanging="360"/>
+      </w:pPr>
+      <w:rPr>
+        <w:rFonts w:ascii="Symbol" w:hAnsi="Symbol" w:hint="default"/>
+      </w:rPr>
+    </w:lvl>
+    <w:lvl w:ilvl="7" w:tplc="0C0A0003" w:tentative="1">
+      <w:start w:val="1"/>
+      <w:numFmt w:val="bullet"/>
+      <w:lvlText w:val="o"/>
+      <w:lvlJc w:val="left"/>
+      <w:pPr>
+        <w:ind w:left="5760" w:hanging="360"/>
+      </w:pPr>
+      <w:rPr>
+        <w:rFonts w:ascii="Courier New" w:hAnsi="Courier New" w:cs="Courier New" w:hint="default"/>
+      </w:rPr>
+    </w:lvl>
+    <w:lvl w:ilvl="8" w:tplc="0C0A0005" w:tentative="1">
+      <w:start w:val="1"/>
+      <w:numFmt w:val="bullet"/>
+      <w:lvlText w:val=""/>
+      <w:lvlJc w:val="left"/>
+      <w:pPr>
+        <w:ind w:left="6480" w:hanging="360"/>
+      </w:pPr>
+      <w:rPr>
+        <w:rFonts w:ascii="Wingdings" w:hAnsi="Wingdings" w:hint="default"/>
+      </w:rPr>
+    </w:lvl>
+  </w:abstractNum>
+  <w:abstractNum w:abstractNumId="2">
+    <w:nsid w:val="11A22E4A"/>
+    <w:multiLevelType w:val="hybridMultilevel"/>
+    <w:tmpl w:val="24727E24"/>
+    <w:lvl w:ilvl="0" w:tplc="0C0A0001">
+      <w:start w:val="1"/>
+      <w:numFmt w:val="bullet"/>
+      <w:lvlText w:val=""/>
+      <w:lvlJc w:val="left"/>
+      <w:pPr>
+        <w:ind w:left="720" w:hanging="360"/>
+      </w:pPr>
+      <w:rPr>
+        <w:rFonts w:ascii="Symbol" w:hAnsi="Symbol" w:hint="default"/>
+      </w:rPr>
+    </w:lvl>
+    <w:lvl w:ilvl="1" w:tplc="0C0A0003">
+      <w:start w:val="1"/>
+      <w:numFmt w:val="bullet"/>
+      <w:lvlText w:val="o"/>
+      <w:lvlJc w:val="left"/>
+      <w:pPr>
+        <w:ind w:left="1440" w:hanging="360"/>
+      </w:pPr>
+      <w:rPr>
+        <w:rFonts w:ascii="Courier New" w:hAnsi="Courier New" w:cs="Courier New" w:hint="default"/>
+      </w:rPr>
+    </w:lvl>
+    <w:lvl w:ilvl="2" w:tplc="0C0A0005">
+      <w:start w:val="1"/>
+      <w:numFmt w:val="bullet"/>
+      <w:lvlText w:val=""/>
+      <w:lvlJc w:val="left"/>
+      <w:pPr>
+        <w:ind w:left="2160" w:hanging="360"/>
+      </w:pPr>
+      <w:rPr>
+        <w:rFonts w:ascii="Wingdings" w:hAnsi="Wingdings" w:hint="default"/>
+      </w:rPr>
+    </w:lvl>
+    <w:lvl w:ilvl="3" w:tplc="0C0A0001">
+      <w:start w:val="1"/>
+      <w:numFmt w:val="bullet"/>
+      <w:lvlText w:val=""/>
+      <w:lvlJc w:val="left"/>
+      <w:pPr>
+        <w:ind w:left="2880" w:hanging="360"/>
+      </w:pPr>
+      <w:rPr>
+        <w:rFonts w:ascii="Symbol" w:hAnsi="Symbol" w:hint="default"/>
+      </w:rPr>
+    </w:lvl>
+    <w:lvl w:ilvl="4" w:tplc="0C0A0003" w:tentative="1">
+      <w:start w:val="1"/>
+      <w:numFmt w:val="bullet"/>
+      <w:lvlText w:val="o"/>
+      <w:lvlJc w:val="left"/>
+      <w:pPr>
+        <w:ind w:left="3600" w:hanging="360"/>
+      </w:pPr>
+      <w:rPr>
+        <w:rFonts w:ascii="Courier New" w:hAnsi="Courier New" w:cs="Courier New" w:hint="default"/>
+      </w:rPr>
+    </w:lvl>
+    <w:lvl w:ilvl="5" w:tplc="0C0A0005" w:tentative="1">
+      <w:start w:val="1"/>
+      <w:numFmt w:val="bullet"/>
+      <w:lvlText w:val=""/>
+      <w:lvlJc w:val="left"/>
+      <w:pPr>
+        <w:ind w:left="4320" w:hanging="360"/>
+      </w:pPr>
+      <w:rPr>
+        <w:rFonts w:ascii="Wingdings" w:hAnsi="Wingdings" w:hint="default"/>
+      </w:rPr>
+    </w:lvl>
+    <w:lvl w:ilvl="6" w:tplc="0C0A0001" w:tentative="1">
+      <w:start w:val="1"/>
+      <w:numFmt w:val="bullet"/>
+      <w:lvlText w:val=""/>
+      <w:lvlJc w:val="left"/>
+      <w:pPr>
+        <w:ind w:left="5040" w:hanging="360"/>
+      </w:pPr>
+      <w:rPr>
+        <w:rFonts w:ascii="Symbol" w:hAnsi="Symbol" w:hint="default"/>
+      </w:rPr>
+    </w:lvl>
+    <w:lvl w:ilvl="7" w:tplc="0C0A0003" w:tentative="1">
+      <w:start w:val="1"/>
+      <w:numFmt w:val="bullet"/>
+      <w:lvlText w:val="o"/>
+      <w:lvlJc w:val="left"/>
+      <w:pPr>
+        <w:ind w:left="5760" w:hanging="360"/>
+      </w:pPr>
+      <w:rPr>
+        <w:rFonts w:ascii="Courier New" w:hAnsi="Courier New" w:cs="Courier New" w:hint="default"/>
+      </w:rPr>
+    </w:lvl>
+    <w:lvl w:ilvl="8" w:tplc="0C0A0005" w:tentative="1">
+      <w:start w:val="1"/>
+      <w:numFmt w:val="bullet"/>
+      <w:lvlText w:val=""/>
+      <w:lvlJc w:val="left"/>
+      <w:pPr>
+        <w:ind w:left="6480" w:hanging="360"/>
+      </w:pPr>
+      <w:rPr>
+        <w:rFonts w:ascii="Wingdings" w:hAnsi="Wingdings" w:hint="default"/>
+      </w:rPr>
+    </w:lvl>
+  </w:abstractNum>
+  <w:abstractNum w:abstractNumId="3">
+    <w:nsid w:val="1CAC1CDC"/>
+    <w:multiLevelType w:val="hybridMultilevel"/>
+    <w:tmpl w:val="CE1239D2"/>
+    <w:lvl w:ilvl="0" w:tplc="0C0A0001">
+      <w:start w:val="1"/>
+      <w:numFmt w:val="bullet"/>
+      <w:lvlText w:val=""/>
+      <w:lvlJc w:val="left"/>
+      <w:pPr>
+        <w:ind w:left="720" w:hanging="360"/>
+      </w:pPr>
+      <w:rPr>
+        <w:rFonts w:ascii="Symbol" w:hAnsi="Symbol" w:hint="default"/>
+      </w:rPr>
+    </w:lvl>
+    <w:lvl w:ilvl="1" w:tplc="0C0A0003" w:tentative="1">
+      <w:start w:val="1"/>
+      <w:numFmt w:val="bullet"/>
+      <w:lvlText w:val="o"/>
+      <w:lvlJc w:val="left"/>
+      <w:pPr>
+        <w:ind w:left="1440" w:hanging="360"/>
+      </w:pPr>
+      <w:rPr>
+        <w:rFonts w:ascii="Courier New" w:hAnsi="Courier New" w:cs="Courier New" w:hint="default"/>
+      </w:rPr>
+    </w:lvl>
+    <w:lvl w:ilvl="2" w:tplc="0C0A0005" w:tentative="1">
+      <w:start w:val="1"/>
+      <w:numFmt w:val="bullet"/>
+      <w:lvlText w:val=""/>
+      <w:lvlJc w:val="left"/>
+      <w:pPr>
+        <w:ind w:left="2160" w:hanging="360"/>
+      </w:pPr>
+      <w:rPr>
+        <w:rFonts w:ascii="Wingdings" w:hAnsi="Wingdings" w:hint="default"/>
+      </w:rPr>
+    </w:lvl>
+    <w:lvl w:ilvl="3" w:tplc="0C0A0001" w:tentative="1">
+      <w:start w:val="1"/>
+      <w:numFmt w:val="bullet"/>
+      <w:lvlText w:val=""/>
+      <w:lvlJc w:val="left"/>
+      <w:pPr>
+        <w:ind w:left="2880" w:hanging="360"/>
+      </w:pPr>
+      <w:rPr>
+        <w:rFonts w:ascii="Symbol" w:hAnsi="Symbol" w:hint="default"/>
+      </w:rPr>
+    </w:lvl>
+    <w:lvl w:ilvl="4" w:tplc="0C0A0003" w:tentative="1">
+      <w:start w:val="1"/>
+      <w:numFmt w:val="bullet"/>
+      <w:lvlText w:val="o"/>
+      <w:lvlJc w:val="left"/>
+      <w:pPr>
+        <w:ind w:left="3600" w:hanging="360"/>
+      </w:pPr>
+      <w:rPr>
+        <w:rFonts w:ascii="Courier New" w:hAnsi="Courier New" w:cs="Courier New" w:hint="default"/>
+      </w:rPr>
+    </w:lvl>
+    <w:lvl w:ilvl="5" w:tplc="0C0A0005" w:tentative="1">
+      <w:start w:val="1"/>
+      <w:numFmt w:val="bullet"/>
+      <w:lvlText w:val=""/>
+      <w:lvlJc w:val="left"/>
+      <w:pPr>
+        <w:ind w:left="4320" w:hanging="360"/>
+      </w:pPr>
+      <w:rPr>
+        <w:rFonts w:ascii="Wingdings" w:hAnsi="Wingdings" w:hint="default"/>
+      </w:rPr>
+    </w:lvl>
+    <w:lvl w:ilvl="6" w:tplc="0C0A0001" w:tentative="1">
+      <w:start w:val="1"/>
+      <w:numFmt w:val="bullet"/>
+      <w:lvlText w:val=""/>
+      <w:lvlJc w:val="left"/>
+      <w:pPr>
+        <w:ind w:left="5040" w:hanging="360"/>
+      </w:pPr>
+      <w:rPr>
+        <w:rFonts w:ascii="Symbol" w:hAnsi="Symbol" w:hint="default"/>
+      </w:rPr>
+    </w:lvl>
+    <w:lvl w:ilvl="7" w:tplc="0C0A0003" w:tentative="1">
+      <w:start w:val="1"/>
+      <w:numFmt w:val="bullet"/>
+      <w:lvlText w:val="o"/>
+      <w:lvlJc w:val="left"/>
+      <w:pPr>
+        <w:ind w:left="5760" w:hanging="360"/>
+      </w:pPr>
+      <w:rPr>
+        <w:rFonts w:ascii="Courier New" w:hAnsi="Courier New" w:cs="Courier New" w:hint="default"/>
+      </w:rPr>
+    </w:lvl>
+    <w:lvl w:ilvl="8" w:tplc="0C0A0005" w:tentative="1">
+      <w:start w:val="1"/>
+      <w:numFmt w:val="bullet"/>
+      <w:lvlText w:val=""/>
+      <w:lvlJc w:val="left"/>
+      <w:pPr>
+        <w:ind w:left="6480" w:hanging="360"/>
+      </w:pPr>
+      <w:rPr>
+        <w:rFonts w:ascii="Wingdings" w:hAnsi="Wingdings" w:hint="default"/>
+      </w:rPr>
+    </w:lvl>
+  </w:abstractNum>
+  <w:abstractNum w:abstractNumId="4">
+    <w:nsid w:val="24700F9D"/>
+    <w:multiLevelType w:val="hybridMultilevel"/>
+    <w:tmpl w:val="6BA2B4F2"/>
+    <w:lvl w:ilvl="0" w:tplc="0C0A0001">
+      <w:start w:val="1"/>
+      <w:numFmt w:val="bullet"/>
+      <w:lvlText w:val=""/>
+      <w:lvlJc w:val="left"/>
+      <w:pPr>
+        <w:ind w:left="720" w:hanging="360"/>
+      </w:pPr>
+      <w:rPr>
+        <w:rFonts w:ascii="Symbol" w:hAnsi="Symbol" w:hint="default"/>
+      </w:rPr>
+    </w:lvl>
+    <w:lvl w:ilvl="1" w:tplc="0C0A0003" w:tentative="1">
+      <w:start w:val="1"/>
+      <w:numFmt w:val="bullet"/>
+      <w:lvlText w:val="o"/>
+      <w:lvlJc w:val="left"/>
+      <w:pPr>
+        <w:ind w:left="1440" w:hanging="360"/>
+      </w:pPr>
+      <w:rPr>
+        <w:rFonts w:ascii="Courier New" w:hAnsi="Courier New" w:cs="Courier New" w:hint="default"/>
+      </w:rPr>
+    </w:lvl>
+    <w:lvl w:ilvl="2" w:tplc="0C0A0005" w:tentative="1">
+      <w:start w:val="1"/>
+      <w:numFmt w:val="bullet"/>
+      <w:lvlText w:val=""/>
+      <w:lvlJc w:val="left"/>
+      <w:pPr>
+        <w:ind w:left="2160" w:hanging="360"/>
+      </w:pPr>
+      <w:rPr>
+        <w:rFonts w:ascii="Wingdings" w:hAnsi="Wingdings" w:hint="default"/>
+      </w:rPr>
+    </w:lvl>
+    <w:lvl w:ilvl="3" w:tplc="0C0A0001" w:tentative="1">
+      <w:start w:val="1"/>
+      <w:numFmt w:val="bullet"/>
+      <w:lvlText w:val=""/>
+      <w:lvlJc w:val="left"/>
+      <w:pPr>
+        <w:ind w:left="2880" w:hanging="360"/>
+      </w:pPr>
+      <w:rPr>
+        <w:rFonts w:ascii="Symbol" w:hAnsi="Symbol" w:hint="default"/>
+      </w:rPr>
+    </w:lvl>
+    <w:lvl w:ilvl="4" w:tplc="0C0A0003" w:tentative="1">
+      <w:start w:val="1"/>
+      <w:numFmt w:val="bullet"/>
+      <w:lvlText w:val="o"/>
+      <w:lvlJc w:val="left"/>
+      <w:pPr>
+        <w:ind w:left="3600" w:hanging="360"/>
+      </w:pPr>
+      <w:rPr>
+        <w:rFonts w:ascii="Courier New" w:hAnsi="Courier New" w:cs="Courier New" w:hint="default"/>
+      </w:rPr>
+    </w:lvl>
+    <w:lvl w:ilvl="5" w:tplc="0C0A0005" w:tentative="1">
+      <w:start w:val="1"/>
+      <w:numFmt w:val="bullet"/>
+      <w:lvlText w:val=""/>
+      <w:lvlJc w:val="left"/>
+      <w:pPr>
+        <w:ind w:left="4320" w:hanging="360"/>
+      </w:pPr>
+      <w:rPr>
+        <w:rFonts w:ascii="Wingdings" w:hAnsi="Wingdings" w:hint="default"/>
+      </w:rPr>
+    </w:lvl>
+    <w:lvl w:ilvl="6" w:tplc="0C0A0001" w:tentative="1">
+      <w:start w:val="1"/>
+      <w:numFmt w:val="bullet"/>
+      <w:lvlText w:val=""/>
+      <w:lvlJc w:val="left"/>
+      <w:pPr>
+        <w:ind w:left="5040" w:hanging="360"/>
+      </w:pPr>
+      <w:rPr>
+        <w:rFonts w:ascii="Symbol" w:hAnsi="Symbol" w:hint="default"/>
+      </w:rPr>
+    </w:lvl>
+    <w:lvl w:ilvl="7" w:tplc="0C0A0003" w:tentative="1">
+      <w:start w:val="1"/>
+      <w:numFmt w:val="bullet"/>
+      <w:lvlText w:val="o"/>
+      <w:lvlJc w:val="left"/>
+      <w:pPr>
+        <w:ind w:left="5760" w:hanging="360"/>
+      </w:pPr>
+      <w:rPr>
+        <w:rFonts w:ascii="Courier New" w:hAnsi="Courier New" w:cs="Courier New" w:hint="default"/>
+      </w:rPr>
+    </w:lvl>
+    <w:lvl w:ilvl="8" w:tplc="0C0A0005" w:tentative="1">
+      <w:start w:val="1"/>
+      <w:numFmt w:val="bullet"/>
+      <w:lvlText w:val=""/>
+      <w:lvlJc w:val="left"/>
+      <w:pPr>
+        <w:ind w:left="6480" w:hanging="360"/>
+      </w:pPr>
+      <w:rPr>
+        <w:rFonts w:ascii="Wingdings" w:hAnsi="Wingdings" w:hint="default"/>
+      </w:rPr>
+    </w:lvl>
+  </w:abstractNum>
+  <w:abstractNum w:abstractNumId="5">
+    <w:nsid w:val="26B82DB5"/>
+    <w:multiLevelType w:val="hybridMultilevel"/>
+    <w:tmpl w:val="48FA0290"/>
+    <w:lvl w:ilvl="0" w:tplc="0C0A0001">
+      <w:start w:val="1"/>
+      <w:numFmt w:val="bullet"/>
+      <w:lvlText w:val=""/>
+      <w:lvlJc w:val="left"/>
+      <w:pPr>
+        <w:ind w:left="720" w:hanging="360"/>
+      </w:pPr>
+      <w:rPr>
+        <w:rFonts w:ascii="Symbol" w:hAnsi="Symbol" w:hint="default"/>
+      </w:rPr>
+    </w:lvl>
+    <w:lvl w:ilvl="1" w:tplc="0C0A0003" w:tentative="1">
+      <w:start w:val="1"/>
+      <w:numFmt w:val="bullet"/>
+      <w:lvlText w:val="o"/>
+      <w:lvlJc w:val="left"/>
+      <w:pPr>
+        <w:ind w:left="1440" w:hanging="360"/>
+      </w:pPr>
+      <w:rPr>
+        <w:rFonts w:ascii="Courier New" w:hAnsi="Courier New" w:cs="Courier New" w:hint="default"/>
+      </w:rPr>
+    </w:lvl>
+    <w:lvl w:ilvl="2" w:tplc="0C0A0005" w:tentative="1">
+      <w:start w:val="1"/>
+      <w:numFmt w:val="bullet"/>
+      <w:lvlText w:val=""/>
+      <w:lvlJc w:val="left"/>
+      <w:pPr>
+        <w:ind w:left="2160" w:hanging="360"/>
+      </w:pPr>
+      <w:rPr>
+        <w:rFonts w:ascii="Wingdings" w:hAnsi="Wingdings" w:hint="default"/>
+      </w:rPr>
+    </w:lvl>
+    <w:lvl w:ilvl="3" w:tplc="0C0A0001" w:tentative="1">
+      <w:start w:val="1"/>
+      <w:numFmt w:val="bullet"/>
+      <w:lvlText w:val=""/>
+      <w:lvlJc w:val="left"/>
+      <w:pPr>
+        <w:ind w:left="2880" w:hanging="360"/>
+      </w:pPr>
+      <w:rPr>
+        <w:rFonts w:ascii="Symbol" w:hAnsi="Symbol" w:hint="default"/>
+      </w:rPr>
+    </w:lvl>
+    <w:lvl w:ilvl="4" w:tplc="0C0A0003" w:tentative="1">
+      <w:start w:val="1"/>
+      <w:numFmt w:val="bullet"/>
+      <w:lvlText w:val="o"/>
+      <w:lvlJc w:val="left"/>
+      <w:pPr>
+        <w:ind w:left="3600" w:hanging="360"/>
+      </w:pPr>
+      <w:rPr>
+        <w:rFonts w:ascii="Courier New" w:hAnsi="Courier New" w:cs="Courier New" w:hint="default"/>
+      </w:rPr>
+    </w:lvl>
+    <w:lvl w:ilvl="5" w:tplc="0C0A0005" w:tentative="1">
+      <w:start w:val="1"/>
+      <w:numFmt w:val="bullet"/>
+      <w:lvlText w:val=""/>
+      <w:lvlJc w:val="left"/>
+      <w:pPr>
+        <w:ind w:left="4320" w:hanging="360"/>
+      </w:pPr>
+      <w:rPr>
+        <w:rFonts w:ascii="Wingdings" w:hAnsi="Wingdings" w:hint="default"/>
+      </w:rPr>
+    </w:lvl>
+    <w:lvl w:ilvl="6" w:tplc="0C0A0001" w:tentative="1">
+      <w:start w:val="1"/>
+      <w:numFmt w:val="bullet"/>
+      <w:lvlText w:val=""/>
+      <w:lvlJc w:val="left"/>
+      <w:pPr>
+        <w:ind w:left="5040" w:hanging="360"/>
+      </w:pPr>
+      <w:rPr>
+        <w:rFonts w:ascii="Symbol" w:hAnsi="Symbol" w:hint="default"/>
+      </w:rPr>
+    </w:lvl>
+    <w:lvl w:ilvl="7" w:tplc="0C0A0003" w:tentative="1">
+      <w:start w:val="1"/>
+      <w:numFmt w:val="bullet"/>
+      <w:lvlText w:val="o"/>
+      <w:lvlJc w:val="left"/>
+      <w:pPr>
+        <w:ind w:left="5760" w:hanging="360"/>
+      </w:pPr>
+      <w:rPr>
+        <w:rFonts w:ascii="Courier New" w:hAnsi="Courier New" w:cs="Courier New" w:hint="default"/>
+      </w:rPr>
+    </w:lvl>
+    <w:lvl w:ilvl="8" w:tplc="0C0A0005" w:tentative="1">
+      <w:start w:val="1"/>
+      <w:numFmt w:val="bullet"/>
+      <w:lvlText w:val=""/>
+      <w:lvlJc w:val="left"/>
+      <w:pPr>
+        <w:ind w:left="6480" w:hanging="360"/>
+      </w:pPr>
+      <w:rPr>
+        <w:rFonts w:ascii="Wingdings" w:hAnsi="Wingdings" w:hint="default"/>
+      </w:rPr>
+    </w:lvl>
+  </w:abstractNum>
+  <w:abstractNum w:abstractNumId="6">
+    <w:nsid w:val="3C986038"/>
+    <w:multiLevelType w:val="hybridMultilevel"/>
+    <w:tmpl w:val="1264FA2E"/>
+    <w:lvl w:ilvl="0" w:tplc="0C0A0005">
+      <w:start w:val="1"/>
+      <w:numFmt w:val="bullet"/>
+      <w:lvlText w:val=""/>
+      <w:lvlJc w:val="left"/>
+      <w:pPr>
+        <w:ind w:left="720" w:hanging="360"/>
+      </w:pPr>
+      <w:rPr>
+        <w:rFonts w:ascii="Wingdings" w:hAnsi="Wingdings" w:hint="default"/>
+      </w:rPr>
+    </w:lvl>
+    <w:lvl w:ilvl="1" w:tplc="0C0A0003" w:tentative="1">
+      <w:start w:val="1"/>
+      <w:numFmt w:val="bullet"/>
+      <w:lvlText w:val="o"/>
+      <w:lvlJc w:val="left"/>
+      <w:pPr>
+        <w:ind w:left="1440" w:hanging="360"/>
+      </w:pPr>
+      <w:rPr>
+        <w:rFonts w:ascii="Courier New" w:hAnsi="Courier New" w:cs="Courier New" w:hint="default"/>
+      </w:rPr>
+    </w:lvl>
+    <w:lvl w:ilvl="2" w:tplc="0C0A0005" w:tentative="1">
+      <w:start w:val="1"/>
+      <w:numFmt w:val="bullet"/>
+      <w:lvlText w:val=""/>
+      <w:lvlJc w:val="left"/>
+      <w:pPr>
+        <w:ind w:left="2160" w:hanging="360"/>
+      </w:pPr>
+      <w:rPr>
+        <w:rFonts w:ascii="Wingdings" w:hAnsi="Wingdings" w:hint="default"/>
+      </w:rPr>
+    </w:lvl>
+    <w:lvl w:ilvl="3" w:tplc="0C0A0001" w:tentative="1">
+      <w:start w:val="1"/>
+      <w:numFmt w:val="bullet"/>
+      <w:lvlText w:val=""/>
+      <w:lvlJc w:val="left"/>
+      <w:pPr>
+        <w:ind w:left="2880" w:hanging="360"/>
+      </w:pPr>
+      <w:rPr>
+        <w:rFonts w:ascii="Symbol" w:hAnsi="Symbol" w:hint="default"/>
+      </w:rPr>
+    </w:lvl>
+    <w:lvl w:ilvl="4" w:tplc="0C0A0003" w:tentative="1">
+      <w:start w:val="1"/>
+      <w:numFmt w:val="bullet"/>
+      <w:lvlText w:val="o"/>
+      <w:lvlJc w:val="left"/>
+      <w:pPr>
+        <w:ind w:left="3600" w:hanging="360"/>
+      </w:pPr>
+      <w:rPr>
+        <w:rFonts w:ascii="Courier New" w:hAnsi="Courier New" w:cs="Courier New" w:hint="default"/>
+      </w:rPr>
+    </w:lvl>
+    <w:lvl w:ilvl="5" w:tplc="0C0A0005" w:tentative="1">
+      <w:start w:val="1"/>
+      <w:numFmt w:val="bullet"/>
+      <w:lvlText w:val=""/>
+      <w:lvlJc w:val="left"/>
+      <w:pPr>
+        <w:ind w:left="4320" w:hanging="360"/>
+      </w:pPr>
+      <w:rPr>
+        <w:rFonts w:ascii="Wingdings" w:hAnsi="Wingdings" w:hint="default"/>
+      </w:rPr>
+    </w:lvl>
+    <w:lvl w:ilvl="6" w:tplc="0C0A0001" w:tentative="1">
+      <w:start w:val="1"/>
+      <w:numFmt w:val="bullet"/>
+      <w:lvlText w:val=""/>
+      <w:lvlJc w:val="left"/>
+      <w:pPr>
+        <w:ind w:left="5040" w:hanging="360"/>
+      </w:pPr>
+      <w:rPr>
+        <w:rFonts w:ascii="Symbol" w:hAnsi="Symbol" w:hint="default"/>
+      </w:rPr>
+    </w:lvl>
+    <w:lvl w:ilvl="7" w:tplc="0C0A0003" w:tentative="1">
+      <w:start w:val="1"/>
+      <w:numFmt w:val="bullet"/>
+      <w:lvlText w:val="o"/>
+      <w:lvlJc w:val="left"/>
+      <w:pPr>
+        <w:ind w:left="5760" w:hanging="360"/>
+      </w:pPr>
+      <w:rPr>
+        <w:rFonts w:ascii="Courier New" w:hAnsi="Courier New" w:cs="Courier New" w:hint="default"/>
+      </w:rPr>
+    </w:lvl>
+    <w:lvl w:ilvl="8" w:tplc="0C0A0005" w:tentative="1">
+      <w:start w:val="1"/>
+      <w:numFmt w:val="bullet"/>
+      <w:lvlText w:val=""/>
+      <w:lvlJc w:val="left"/>
+      <w:pPr>
+        <w:ind w:left="6480" w:hanging="360"/>
+      </w:pPr>
+      <w:rPr>
+        <w:rFonts w:ascii="Wingdings" w:hAnsi="Wingdings" w:hint="default"/>
+      </w:rPr>
+    </w:lvl>
+  </w:abstractNum>
+  <w:abstractNum w:abstractNumId="7">
+    <w:nsid w:val="4BFD7B33"/>
+    <w:multiLevelType w:val="hybridMultilevel"/>
+    <w:tmpl w:val="489626F2"/>
+    <w:lvl w:ilvl="0" w:tplc="0C0A0001">
+      <w:start w:val="1"/>
+      <w:numFmt w:val="bullet"/>
+      <w:lvlText w:val=""/>
+      <w:lvlJc w:val="left"/>
+      <w:pPr>
+        <w:ind w:left="720" w:hanging="360"/>
+      </w:pPr>
+      <w:rPr>
+        <w:rFonts w:ascii="Symbol" w:hAnsi="Symbol" w:hint="default"/>
+      </w:rPr>
+    </w:lvl>
+    <w:lvl w:ilvl="1" w:tplc="0C0A0003" w:tentative="1">
+      <w:start w:val="1"/>
+      <w:numFmt w:val="bullet"/>
+      <w:lvlText w:val="o"/>
+      <w:lvlJc w:val="left"/>
+      <w:pPr>
+        <w:ind w:left="1440" w:hanging="360"/>
+      </w:pPr>
+      <w:rPr>
+        <w:rFonts w:ascii="Courier New" w:hAnsi="Courier New" w:cs="Courier New" w:hint="default"/>
+      </w:rPr>
+    </w:lvl>
+    <w:lvl w:ilvl="2" w:tplc="0C0A0005" w:tentative="1">
+      <w:start w:val="1"/>
+      <w:numFmt w:val="bullet"/>
+      <w:lvlText w:val=""/>
+      <w:lvlJc w:val="left"/>
+      <w:pPr>
+        <w:ind w:left="2160" w:hanging="360"/>
+      </w:pPr>
+      <w:rPr>
+        <w:rFonts w:ascii="Wingdings" w:hAnsi="Wingdings" w:hint="default"/>
+      </w:rPr>
+    </w:lvl>
+    <w:lvl w:ilvl="3" w:tplc="0C0A0001" w:tentative="1">
+      <w:start w:val="1"/>
+      <w:numFmt w:val="bullet"/>
+      <w:lvlText w:val=""/>
+      <w:lvlJc w:val="left"/>
+      <w:pPr>
+        <w:ind w:left="2880" w:hanging="360"/>
+      </w:pPr>
+      <w:rPr>
+        <w:rFonts w:ascii="Symbol" w:hAnsi="Symbol" w:hint="default"/>
+      </w:rPr>
+    </w:lvl>
+    <w:lvl w:ilvl="4" w:tplc="0C0A0003" w:tentative="1">
+      <w:start w:val="1"/>
+      <w:numFmt w:val="bullet"/>
+      <w:lvlText w:val="o"/>
+      <w:lvlJc w:val="left"/>
+      <w:pPr>
+        <w:ind w:left="3600" w:hanging="360"/>
+      </w:pPr>
+      <w:rPr>
+        <w:rFonts w:ascii="Courier New" w:hAnsi="Courier New" w:cs="Courier New" w:hint="default"/>
+      </w:rPr>
+    </w:lvl>
+    <w:lvl w:ilvl="5" w:tplc="0C0A0005" w:tentative="1">
+      <w:start w:val="1"/>
+      <w:numFmt w:val="bullet"/>
+      <w:lvlText w:val=""/>
+      <w:lvlJc w:val="left"/>
+      <w:pPr>
+        <w:ind w:left="4320" w:hanging="360"/>
+      </w:pPr>
+      <w:rPr>
+        <w:rFonts w:ascii="Wingdings" w:hAnsi="Wingdings" w:hint="default"/>
+      </w:rPr>
+    </w:lvl>
+    <w:lvl w:ilvl="6" w:tplc="0C0A0001" w:tentative="1">
+      <w:start w:val="1"/>
+      <w:numFmt w:val="bullet"/>
+      <w:lvlText w:val=""/>
+      <w:lvlJc w:val="left"/>
+      <w:pPr>
+        <w:ind w:left="5040" w:hanging="360"/>
+      </w:pPr>
+      <w:rPr>
+        <w:rFonts w:ascii="Symbol" w:hAnsi="Symbol" w:hint="default"/>
+      </w:rPr>
+    </w:lvl>
+    <w:lvl w:ilvl="7" w:tplc="0C0A0003" w:tentative="1">
+      <w:start w:val="1"/>
+      <w:numFmt w:val="bullet"/>
+      <w:lvlText w:val="o"/>
+      <w:lvlJc w:val="left"/>
+      <w:pPr>
+        <w:ind w:left="5760" w:hanging="360"/>
+      </w:pPr>
+      <w:rPr>
+        <w:rFonts w:ascii="Courier New" w:hAnsi="Courier New" w:cs="Courier New" w:hint="default"/>
+      </w:rPr>
+    </w:lvl>
+    <w:lvl w:ilvl="8" w:tplc="0C0A0005" w:tentative="1">
+      <w:start w:val="1"/>
+      <w:numFmt w:val="bullet"/>
+      <w:lvlText w:val=""/>
+      <w:lvlJc w:val="left"/>
+      <w:pPr>
+        <w:ind w:left="6480" w:hanging="360"/>
+      </w:pPr>
+      <w:rPr>
+        <w:rFonts w:ascii="Wingdings" w:hAnsi="Wingdings" w:hint="default"/>
+      </w:rPr>
+    </w:lvl>
+  </w:abstractNum>
+  <w:abstractNum w:abstractNumId="8">
+    <w:nsid w:val="4C0C1EDA"/>
+    <w:multiLevelType w:val="hybridMultilevel"/>
+    <w:tmpl w:val="7BB41E10"/>
+    <w:lvl w:ilvl="0" w:tplc="0C0A0005">
+      <w:start w:val="1"/>
+      <w:numFmt w:val="bullet"/>
+      <w:lvlText w:val=""/>
+      <w:lvlJc w:val="left"/>
+      <w:pPr>
+        <w:ind w:left="720" w:hanging="360"/>
+      </w:pPr>
+      <w:rPr>
+        <w:rFonts w:ascii="Wingdings" w:hAnsi="Wingdings" w:hint="default"/>
+      </w:rPr>
+    </w:lvl>
+    <w:lvl w:ilvl="1" w:tplc="0C0A0003" w:tentative="1">
+      <w:start w:val="1"/>
+      <w:numFmt w:val="bullet"/>
+      <w:lvlText w:val="o"/>
+      <w:lvlJc w:val="left"/>
+      <w:pPr>
+        <w:ind w:left="1440" w:hanging="360"/>
+      </w:pPr>
+      <w:rPr>
+        <w:rFonts w:ascii="Courier New" w:hAnsi="Courier New" w:cs="Courier New" w:hint="default"/>
+      </w:rPr>
+    </w:lvl>
+    <w:lvl w:ilvl="2" w:tplc="0C0A0005" w:tentative="1">
+      <w:start w:val="1"/>
+      <w:numFmt w:val="bullet"/>
+      <w:lvlText w:val=""/>
+      <w:lvlJc w:val="left"/>
+      <w:pPr>
+        <w:ind w:left="2160" w:hanging="360"/>
+      </w:pPr>
+      <w:rPr>
+        <w:rFonts w:ascii="Wingdings" w:hAnsi="Wingdings" w:hint="default"/>
+      </w:rPr>
+    </w:lvl>
+    <w:lvl w:ilvl="3" w:tplc="0C0A0001" w:tentative="1">
+      <w:start w:val="1"/>
+      <w:numFmt w:val="bullet"/>
+      <w:lvlText w:val=""/>
+      <w:lvlJc w:val="left"/>
+      <w:pPr>
+        <w:ind w:left="2880" w:hanging="360"/>
+      </w:pPr>
+      <w:rPr>
+        <w:rFonts w:ascii="Symbol" w:hAnsi="Symbol" w:hint="default"/>
+      </w:rPr>
+    </w:lvl>
+    <w:lvl w:ilvl="4" w:tplc="0C0A0003" w:tentative="1">
+      <w:start w:val="1"/>
+      <w:numFmt w:val="bullet"/>
+      <w:lvlText w:val="o"/>
+      <w:lvlJc w:val="left"/>
+      <w:pPr>
+        <w:ind w:left="3600" w:hanging="360"/>
+      </w:pPr>
+      <w:rPr>
+        <w:rFonts w:ascii="Courier New" w:hAnsi="Courier New" w:cs="Courier New" w:hint="default"/>
+      </w:rPr>
+    </w:lvl>
+    <w:lvl w:ilvl="5" w:tplc="0C0A0005" w:tentative="1">
+      <w:start w:val="1"/>
+      <w:numFmt w:val="bullet"/>
+      <w:lvlText w:val=""/>
+      <w:lvlJc w:val="left"/>
+      <w:pPr>
+        <w:ind w:left="4320" w:hanging="360"/>
+      </w:pPr>
+      <w:rPr>
+        <w:rFonts w:ascii="Wingdings" w:hAnsi="Wingdings" w:hint="default"/>
+      </w:rPr>
+    </w:lvl>
+    <w:lvl w:ilvl="6" w:tplc="0C0A0001" w:tentative="1">
+      <w:start w:val="1"/>
+      <w:numFmt w:val="bullet"/>
+      <w:lvlText w:val=""/>
+      <w:lvlJc w:val="left"/>
+      <w:pPr>
+        <w:ind w:left="5040" w:hanging="360"/>
+      </w:pPr>
+      <w:rPr>
+        <w:rFonts w:ascii="Symbol" w:hAnsi="Symbol" w:hint="default"/>
+      </w:rPr>
+    </w:lvl>
+    <w:lvl w:ilvl="7" w:tplc="0C0A0003" w:tentative="1">
+      <w:start w:val="1"/>
+      <w:numFmt w:val="bullet"/>
+      <w:lvlText w:val="o"/>
+      <w:lvlJc w:val="left"/>
+      <w:pPr>
+        <w:ind w:left="5760" w:hanging="360"/>
+      </w:pPr>
+      <w:rPr>
+        <w:rFonts w:ascii="Courier New" w:hAnsi="Courier New" w:cs="Courier New" w:hint="default"/>
+      </w:rPr>
+    </w:lvl>
+    <w:lvl w:ilvl="8" w:tplc="0C0A0005" w:tentative="1">
+      <w:start w:val="1"/>
+      <w:numFmt w:val="bullet"/>
+      <w:lvlText w:val=""/>
+      <w:lvlJc w:val="left"/>
+      <w:pPr>
+        <w:ind w:left="6480" w:hanging="360"/>
+      </w:pPr>
+      <w:rPr>
+        <w:rFonts w:ascii="Wingdings" w:hAnsi="Wingdings" w:hint="default"/>
+      </w:rPr>
+    </w:lvl>
+  </w:abstractNum>
+  <w:abstractNum w:abstractNumId="9">
+    <w:nsid w:val="5FCD00B0"/>
+    <w:multiLevelType w:val="hybridMultilevel"/>
+    <w:tmpl w:val="FC946860"/>
+    <w:lvl w:ilvl="0" w:tplc="0C0A0001">
+      <w:start w:val="1"/>
+      <w:numFmt w:val="bullet"/>
+      <w:lvlText w:val=""/>
+      <w:lvlJc w:val="left"/>
+      <w:pPr>
+        <w:ind w:left="720" w:hanging="360"/>
+      </w:pPr>
+      <w:rPr>
+        <w:rFonts w:ascii="Symbol" w:hAnsi="Symbol" w:hint="default"/>
+      </w:rPr>
+    </w:lvl>
+    <w:lvl w:ilvl="1" w:tplc="0C0A0003" w:tentative="1">
+      <w:start w:val="1"/>
+      <w:numFmt w:val="bullet"/>
+      <w:lvlText w:val="o"/>
+      <w:lvlJc w:val="left"/>
+      <w:pPr>
+        <w:ind w:left="1440" w:hanging="360"/>
+      </w:pPr>
+      <w:rPr>
+        <w:rFonts w:ascii="Courier New" w:hAnsi="Courier New" w:cs="Courier New" w:hint="default"/>
+      </w:rPr>
+    </w:lvl>
+    <w:lvl w:ilvl="2" w:tplc="0C0A0005" w:tentative="1">
+      <w:start w:val="1"/>
+      <w:numFmt w:val="bullet"/>
+      <w:lvlText w:val=""/>
+      <w:lvlJc w:val="left"/>
+      <w:pPr>
+        <w:ind w:left="2160" w:hanging="360"/>
+      </w:pPr>
+      <w:rPr>
+        <w:rFonts w:ascii="Wingdings" w:hAnsi="Wingdings" w:hint="default"/>
+      </w:rPr>
+    </w:lvl>
+    <w:lvl w:ilvl="3" w:tplc="0C0A0001" w:tentative="1">
+      <w:start w:val="1"/>
+      <w:numFmt w:val="bullet"/>
+      <w:lvlText w:val=""/>
+      <w:lvlJc w:val="left"/>
+      <w:pPr>
+        <w:ind w:left="2880" w:hanging="360"/>
+      </w:pPr>
+      <w:rPr>
+        <w:rFonts w:ascii="Symbol" w:hAnsi="Symbol" w:hint="default"/>
+      </w:rPr>
+    </w:lvl>
+    <w:lvl w:ilvl="4" w:tplc="0C0A0003" w:tentative="1">
+      <w:start w:val="1"/>
+      <w:numFmt w:val="bullet"/>
+      <w:lvlText w:val="o"/>
+      <w:lvlJc w:val="left"/>
+      <w:pPr>
+        <w:ind w:left="3600" w:hanging="360"/>
+      </w:pPr>
+      <w:rPr>
+        <w:rFonts w:ascii="Courier New" w:hAnsi="Courier New" w:cs="Courier New" w:hint="default"/>
+      </w:rPr>
+    </w:lvl>
+    <w:lvl w:ilvl="5" w:tplc="0C0A0005" w:tentative="1">
+      <w:start w:val="1"/>
+      <w:numFmt w:val="bullet"/>
+      <w:lvlText w:val=""/>
+      <w:lvlJc w:val="left"/>
+      <w:pPr>
+        <w:ind w:left="4320" w:hanging="360"/>
+      </w:pPr>
+      <w:rPr>
+        <w:rFonts w:ascii="Wingdings" w:hAnsi="Wingdings" w:hint="default"/>
+      </w:rPr>
+    </w:lvl>
+    <w:lvl w:ilvl="6" w:tplc="0C0A0001" w:tentative="1">
+      <w:start w:val="1"/>
+      <w:numFmt w:val="bullet"/>
+      <w:lvlText w:val=""/>
+      <w:lvlJc w:val="left"/>
+      <w:pPr>
+        <w:ind w:left="5040" w:hanging="360"/>
+      </w:pPr>
+      <w:rPr>
+        <w:rFonts w:ascii="Symbol" w:hAnsi="Symbol" w:hint="default"/>
+      </w:rPr>
+    </w:lvl>
+    <w:lvl w:ilvl="7" w:tplc="0C0A0003" w:tentative="1">
+      <w:start w:val="1"/>
+      <w:numFmt w:val="bullet"/>
+      <w:lvlText w:val="o"/>
+      <w:lvlJc w:val="left"/>
+      <w:pPr>
+        <w:ind w:left="5760" w:hanging="360"/>
+      </w:pPr>
+      <w:rPr>
+        <w:rFonts w:ascii="Courier New" w:hAnsi="Courier New" w:cs="Courier New" w:hint="default"/>
+      </w:rPr>
+    </w:lvl>
+    <w:lvl w:ilvl="8" w:tplc="0C0A0005" w:tentative="1">
+      <w:start w:val="1"/>
+      <w:numFmt w:val="bullet"/>
+      <w:lvlText w:val=""/>
+      <w:lvlJc w:val="left"/>
+      <w:pPr>
+        <w:ind w:left="6480" w:hanging="360"/>
+      </w:pPr>
+      <w:rPr>
+        <w:rFonts w:ascii="Wingdings" w:hAnsi="Wingdings" w:hint="default"/>
+      </w:rPr>
+    </w:lvl>
+  </w:abstractNum>
+  <w:abstractNum w:abstractNumId="10">
+    <w:nsid w:val="7DFC0D01"/>
+    <w:multiLevelType w:val="hybridMultilevel"/>
+    <w:tmpl w:val="4314C558"/>
+    <w:lvl w:ilvl="0" w:tplc="0C0A0005">
+      <w:start w:val="1"/>
+      <w:numFmt w:val="bullet"/>
+      <w:lvlText w:val=""/>
+      <w:lvlJc w:val="left"/>
+      <w:pPr>
+        <w:ind w:left="720" w:hanging="360"/>
+      </w:pPr>
+      <w:rPr>
+        <w:rFonts w:ascii="Wingdings" w:hAnsi="Wingdings" w:hint="default"/>
+      </w:rPr>
+    </w:lvl>
+    <w:lvl w:ilvl="1" w:tplc="0C0A0003" w:tentative="1">
+      <w:start w:val="1"/>
+      <w:numFmt w:val="bullet"/>
+      <w:lvlText w:val="o"/>
+      <w:lvlJc w:val="left"/>
+      <w:pPr>
+        <w:ind w:left="1440" w:hanging="360"/>
+      </w:pPr>
+      <w:rPr>
+        <w:rFonts w:ascii="Courier New" w:hAnsi="Courier New" w:cs="Courier New" w:hint="default"/>
+      </w:rPr>
+    </w:lvl>
+    <w:lvl w:ilvl="2" w:tplc="0C0A0005" w:tentative="1">
+      <w:start w:val="1"/>
+      <w:numFmt w:val="bullet"/>
+      <w:lvlText w:val=""/>
+      <w:lvlJc w:val="left"/>
+      <w:pPr>
+        <w:ind w:left="2160" w:hanging="360"/>
+      </w:pPr>
+      <w:rPr>
+        <w:rFonts w:ascii="Wingdings" w:hAnsi="Wingdings" w:hint="default"/>
+      </w:rPr>
+    </w:lvl>
+    <w:lvl w:ilvl="3" w:tplc="0C0A0001" w:tentative="1">
+      <w:start w:val="1"/>
+      <w:numFmt w:val="bullet"/>
+      <w:lvlText w:val=""/>
+      <w:lvlJc w:val="left"/>
+      <w:pPr>
+        <w:ind w:left="2880" w:hanging="360"/>
+      </w:pPr>
+      <w:rPr>
+        <w:rFonts w:ascii="Symbol" w:hAnsi="Symbol" w:hint="default"/>
+      </w:rPr>
+    </w:lvl>
+    <w:lvl w:ilvl="4" w:tplc="0C0A0003" w:tentative="1">
+      <w:start w:val="1"/>
+      <w:numFmt w:val="bullet"/>
+      <w:lvlText w:val="o"/>
+      <w:lvlJc w:val="left"/>
+      <w:pPr>
+        <w:ind w:left="3600" w:hanging="360"/>
+      </w:pPr>
+      <w:rPr>
+        <w:rFonts w:ascii="Courier New" w:hAnsi="Courier New" w:cs="Courier New" w:hint="default"/>
+      </w:rPr>
+    </w:lvl>
+    <w:lvl w:ilvl="5" w:tplc="0C0A0005" w:tentative="1">
+      <w:start w:val="1"/>
+      <w:numFmt w:val="bullet"/>
+      <w:lvlText w:val=""/>
+      <w:lvlJc w:val="left"/>
+      <w:pPr>
+        <w:ind w:left="4320" w:hanging="360"/>
+      </w:pPr>
+      <w:rPr>
+        <w:rFonts w:ascii="Wingdings" w:hAnsi="Wingdings" w:hint="default"/>
+      </w:rPr>
+    </w:lvl>
+    <w:lvl w:ilvl="6" w:tplc="0C0A0001" w:tentative="1">
+      <w:start w:val="1"/>
+      <w:numFmt w:val="bullet"/>
+      <w:lvlText w:val=""/>
+      <w:lvlJc w:val="left"/>
+      <w:pPr>
+        <w:ind w:left="5040" w:hanging="360"/>
+      </w:pPr>
+      <w:rPr>
+        <w:rFonts w:ascii="Symbol" w:hAnsi="Symbol" w:hint="default"/>
+      </w:rPr>
+    </w:lvl>
+    <w:lvl w:ilvl="7" w:tplc="0C0A0003" w:tentative="1">
+      <w:start w:val="1"/>
+      <w:numFmt w:val="bullet"/>
+      <w:lvlText w:val="o"/>
+      <w:lvlJc w:val="left"/>
+      <w:pPr>
+        <w:ind w:left="5760" w:hanging="360"/>
+      </w:pPr>
+      <w:rPr>
+        <w:rFonts w:ascii="Courier New" w:hAnsi="Courier New" w:cs="Courier New" w:hint="default"/>
+      </w:rPr>
+    </w:lvl>
+    <w:lvl w:ilvl="8" w:tplc="0C0A0005" w:tentative="1">
+      <w:start w:val="1"/>
+      <w:numFmt w:val="bullet"/>
+      <w:lvlText w:val=""/>
+      <w:lvlJc w:val="left"/>
+      <w:pPr>
+        <w:ind w:left="6480" w:hanging="360"/>
+      </w:pPr>
+      <w:rPr>
+        <w:rFonts w:ascii="Wingdings" w:hAnsi="Wingdings" w:hint="default"/>
+      </w:rPr>
+    </w:lvl>
+  </w:abstractNum>
   <w:num w:numId="1">
     <w:abstractNumId w:val="0"/>
+  </w:num>
+  <w:num w:numId="2">
+    <w:abstractNumId w:val="9"/>
+  </w:num>
+  <w:num w:numId="3">
+    <w:abstractNumId w:val="6"/>
+  </w:num>
+  <w:num w:numId="4">
+    <w:abstractNumId w:val="4"/>
+  </w:num>
+  <w:num w:numId="5">
+    <w:abstractNumId w:val="1"/>
+  </w:num>
+  <w:num w:numId="6">
+    <w:abstractNumId w:val="8"/>
+  </w:num>
+  <w:num w:numId="7">
+    <w:abstractNumId w:val="10"/>
+  </w:num>
+  <w:num w:numId="8">
+    <w:abstractNumId w:val="2"/>
+  </w:num>
+  <w:num w:numId="9">
+    <w:abstractNumId w:val="7"/>
+  </w:num>
+  <w:num w:numId="10">
+    <w:abstractNumId w:val="3"/>
+  </w:num>
+  <w:num w:numId="11">
+    <w:abstractNumId w:val="5"/>
   </w:num>
 </w:numbering>
 </file>
@@ -473,15 +4659,6 @@
     <w:lsdException w:name="Book Title" w:uiPriority="33" w:qFormat="1"/>
     <w:lsdException w:name="Bibliography" w:semiHidden="1" w:uiPriority="37" w:unhideWhenUsed="1"/>
     <w:lsdException w:name="TOC Heading" w:semiHidden="1" w:uiPriority="39" w:unhideWhenUsed="1" w:qFormat="1"/>
-    <w:lsdException w:name="Plain Table 1" w:uiPriority="41"/>
-    <w:lsdException w:name="Plain Table 2" w:uiPriority="42"/>
-    <w:lsdException w:name="Plain Table 3" w:uiPriority="43"/>
-    <w:lsdException w:name="Plain Table 4" w:uiPriority="44"/>
-    <w:lsdException w:name="Plain Table 5" w:uiPriority="45"/>
-    <w:lsdException w:name="Grid Table Light" w:uiPriority="40"/>
-    <w:lsdException w:name="Grid Table 1 Light" w:uiPriority="46"/>
-    <w:lsdException w:name="Grid Table 2" w:uiPriority="47"/>
-    <w:lsdException w:name="Grid Table 3" w:uiPriority="48"/>
     <w:lsdException w:name="Grid Table 4" w:uiPriority="49"/>
     <w:lsdException w:name="Grid Table 5 Dark" w:uiPriority="50"/>
     <w:lsdException w:name="Grid Table 6 Colorful" w:uiPriority="51"/>
@@ -595,7 +4772,7 @@
       <w:keepNext/>
       <w:keepLines/>
       <w:pBdr>
-        <w:bottom w:val="single" w:sz="4" w:space="2" w:color="ED7D31" w:themeColor="accent2"/>
+        <w:bottom w:val="single" w:sz="4" w:space="2" w:color="A5644E" w:themeColor="accent2"/>
       </w:pBdr>
       <w:spacing w:before="360" w:after="120" w:line="240" w:lineRule="auto"/>
       <w:outlineLvl w:val="0"/>
@@ -624,7 +4801,7 @@
     </w:pPr>
     <w:rPr>
       <w:rFonts w:asciiTheme="majorHAnsi" w:eastAsiaTheme="majorEastAsia" w:hAnsiTheme="majorHAnsi" w:cstheme="majorBidi"/>
-      <w:color w:val="ED7D31" w:themeColor="accent2"/>
+      <w:color w:val="A5644E" w:themeColor="accent2"/>
       <w:sz w:val="36"/>
       <w:szCs w:val="36"/>
     </w:rPr>
@@ -635,7 +4812,6 @@
     <w:next w:val="Normal"/>
     <w:link w:val="Ttulo3Car"/>
     <w:uiPriority w:val="9"/>
-    <w:semiHidden/>
     <w:unhideWhenUsed/>
     <w:qFormat/>
     <w:rsid w:val="003B48BB"/>
@@ -647,7 +4823,7 @@
     </w:pPr>
     <w:rPr>
       <w:rFonts w:asciiTheme="majorHAnsi" w:eastAsiaTheme="majorEastAsia" w:hAnsiTheme="majorHAnsi" w:cstheme="majorBidi"/>
-      <w:color w:val="C45911" w:themeColor="accent2" w:themeShade="BF"/>
+      <w:color w:val="7B4A3A" w:themeColor="accent2" w:themeShade="BF"/>
       <w:sz w:val="32"/>
       <w:szCs w:val="32"/>
     </w:rPr>
@@ -672,7 +4848,7 @@
       <w:rFonts w:asciiTheme="majorHAnsi" w:eastAsiaTheme="majorEastAsia" w:hAnsiTheme="majorHAnsi" w:cstheme="majorBidi"/>
       <w:i/>
       <w:iCs/>
-      <w:color w:val="833C0B" w:themeColor="accent2" w:themeShade="80"/>
+      <w:color w:val="523227" w:themeColor="accent2" w:themeShade="80"/>
       <w:sz w:val="28"/>
       <w:szCs w:val="28"/>
     </w:rPr>
@@ -695,7 +4871,7 @@
     </w:pPr>
     <w:rPr>
       <w:rFonts w:asciiTheme="majorHAnsi" w:eastAsiaTheme="majorEastAsia" w:hAnsiTheme="majorHAnsi" w:cstheme="majorBidi"/>
-      <w:color w:val="C45911" w:themeColor="accent2" w:themeShade="BF"/>
+      <w:color w:val="7B4A3A" w:themeColor="accent2" w:themeShade="BF"/>
       <w:sz w:val="24"/>
       <w:szCs w:val="24"/>
     </w:rPr>
@@ -720,7 +4896,7 @@
       <w:rFonts w:asciiTheme="majorHAnsi" w:eastAsiaTheme="majorEastAsia" w:hAnsiTheme="majorHAnsi" w:cstheme="majorBidi"/>
       <w:i/>
       <w:iCs/>
-      <w:color w:val="833C0B" w:themeColor="accent2" w:themeShade="80"/>
+      <w:color w:val="523227" w:themeColor="accent2" w:themeShade="80"/>
       <w:sz w:val="24"/>
       <w:szCs w:val="24"/>
     </w:rPr>
@@ -745,7 +4921,7 @@
       <w:rFonts w:asciiTheme="majorHAnsi" w:eastAsiaTheme="majorEastAsia" w:hAnsiTheme="majorHAnsi" w:cstheme="majorBidi"/>
       <w:b/>
       <w:bCs/>
-      <w:color w:val="833C0B" w:themeColor="accent2" w:themeShade="80"/>
+      <w:color w:val="523227" w:themeColor="accent2" w:themeShade="80"/>
       <w:sz w:val="22"/>
       <w:szCs w:val="22"/>
     </w:rPr>
@@ -768,7 +4944,7 @@
     </w:pPr>
     <w:rPr>
       <w:rFonts w:asciiTheme="majorHAnsi" w:eastAsiaTheme="majorEastAsia" w:hAnsiTheme="majorHAnsi" w:cstheme="majorBidi"/>
-      <w:color w:val="833C0B" w:themeColor="accent2" w:themeShade="80"/>
+      <w:color w:val="523227" w:themeColor="accent2" w:themeShade="80"/>
       <w:sz w:val="22"/>
       <w:szCs w:val="22"/>
     </w:rPr>
@@ -793,7 +4969,7 @@
       <w:rFonts w:asciiTheme="majorHAnsi" w:eastAsiaTheme="majorEastAsia" w:hAnsiTheme="majorHAnsi" w:cstheme="majorBidi"/>
       <w:i/>
       <w:iCs/>
-      <w:color w:val="833C0B" w:themeColor="accent2" w:themeShade="80"/>
+      <w:color w:val="523227" w:themeColor="accent2" w:themeShade="80"/>
       <w:sz w:val="22"/>
       <w:szCs w:val="22"/>
     </w:rPr>
@@ -846,7 +5022,7 @@
     <w:rsid w:val="003B48BB"/>
     <w:rPr>
       <w:rFonts w:asciiTheme="majorHAnsi" w:eastAsiaTheme="majorEastAsia" w:hAnsiTheme="majorHAnsi" w:cstheme="majorBidi"/>
-      <w:color w:val="ED7D31" w:themeColor="accent2"/>
+      <w:color w:val="A5644E" w:themeColor="accent2"/>
       <w:sz w:val="36"/>
       <w:szCs w:val="36"/>
     </w:rPr>
@@ -856,11 +5032,10 @@
     <w:basedOn w:val="Fuentedeprrafopredeter"/>
     <w:link w:val="Ttulo3"/>
     <w:uiPriority w:val="9"/>
-    <w:semiHidden/>
     <w:rsid w:val="003B48BB"/>
     <w:rPr>
       <w:rFonts w:asciiTheme="majorHAnsi" w:eastAsiaTheme="majorEastAsia" w:hAnsiTheme="majorHAnsi" w:cstheme="majorBidi"/>
-      <w:color w:val="C45911" w:themeColor="accent2" w:themeShade="BF"/>
+      <w:color w:val="7B4A3A" w:themeColor="accent2" w:themeShade="BF"/>
       <w:sz w:val="32"/>
       <w:szCs w:val="32"/>
     </w:rPr>
@@ -876,7 +5051,7 @@
       <w:rFonts w:asciiTheme="majorHAnsi" w:eastAsiaTheme="majorEastAsia" w:hAnsiTheme="majorHAnsi" w:cstheme="majorBidi"/>
       <w:i/>
       <w:iCs/>
-      <w:color w:val="833C0B" w:themeColor="accent2" w:themeShade="80"/>
+      <w:color w:val="523227" w:themeColor="accent2" w:themeShade="80"/>
       <w:sz w:val="28"/>
       <w:szCs w:val="28"/>
     </w:rPr>
@@ -890,7 +5065,7 @@
     <w:rsid w:val="003B48BB"/>
     <w:rPr>
       <w:rFonts w:asciiTheme="majorHAnsi" w:eastAsiaTheme="majorEastAsia" w:hAnsiTheme="majorHAnsi" w:cstheme="majorBidi"/>
-      <w:color w:val="C45911" w:themeColor="accent2" w:themeShade="BF"/>
+      <w:color w:val="7B4A3A" w:themeColor="accent2" w:themeShade="BF"/>
       <w:sz w:val="24"/>
       <w:szCs w:val="24"/>
     </w:rPr>
@@ -906,7 +5081,7 @@
       <w:rFonts w:asciiTheme="majorHAnsi" w:eastAsiaTheme="majorEastAsia" w:hAnsiTheme="majorHAnsi" w:cstheme="majorBidi"/>
       <w:i/>
       <w:iCs/>
-      <w:color w:val="833C0B" w:themeColor="accent2" w:themeShade="80"/>
+      <w:color w:val="523227" w:themeColor="accent2" w:themeShade="80"/>
       <w:sz w:val="24"/>
       <w:szCs w:val="24"/>
     </w:rPr>
@@ -922,7 +5097,7 @@
       <w:rFonts w:asciiTheme="majorHAnsi" w:eastAsiaTheme="majorEastAsia" w:hAnsiTheme="majorHAnsi" w:cstheme="majorBidi"/>
       <w:b/>
       <w:bCs/>
-      <w:color w:val="833C0B" w:themeColor="accent2" w:themeShade="80"/>
+      <w:color w:val="523227" w:themeColor="accent2" w:themeShade="80"/>
       <w:sz w:val="22"/>
       <w:szCs w:val="22"/>
     </w:rPr>
@@ -936,7 +5111,7 @@
     <w:rsid w:val="003B48BB"/>
     <w:rPr>
       <w:rFonts w:asciiTheme="majorHAnsi" w:eastAsiaTheme="majorEastAsia" w:hAnsiTheme="majorHAnsi" w:cstheme="majorBidi"/>
-      <w:color w:val="833C0B" w:themeColor="accent2" w:themeShade="80"/>
+      <w:color w:val="523227" w:themeColor="accent2" w:themeShade="80"/>
       <w:sz w:val="22"/>
       <w:szCs w:val="22"/>
     </w:rPr>
@@ -952,7 +5127,7 @@
       <w:rFonts w:asciiTheme="majorHAnsi" w:eastAsiaTheme="majorEastAsia" w:hAnsiTheme="majorHAnsi" w:cstheme="majorBidi"/>
       <w:i/>
       <w:iCs/>
-      <w:color w:val="833C0B" w:themeColor="accent2" w:themeShade="80"/>
+      <w:color w:val="523227" w:themeColor="accent2" w:themeShade="80"/>
       <w:sz w:val="22"/>
       <w:szCs w:val="22"/>
     </w:rPr>
@@ -1070,6 +5245,7 @@
   </w:style>
   <w:style w:type="paragraph" w:styleId="Sinespaciado">
     <w:name w:val="No Spacing"/>
+    <w:link w:val="SinespaciadoCar"/>
     <w:uiPriority w:val="1"/>
     <w:qFormat/>
     <w:rsid w:val="003B48BB"/>
@@ -1120,7 +5296,7 @@
     <w:rsid w:val="003B48BB"/>
     <w:pPr>
       <w:pBdr>
-        <w:top w:val="single" w:sz="24" w:space="4" w:color="ED7D31" w:themeColor="accent2"/>
+        <w:top w:val="single" w:sz="24" w:space="4" w:color="A5644E" w:themeColor="accent2"/>
       </w:pBdr>
       <w:spacing w:before="240" w:after="240" w:line="240" w:lineRule="auto"/>
       <w:ind w:left="936" w:right="936"/>
@@ -1171,7 +5347,7 @@
       <w:smallCaps w:val="0"/>
       <w:strike w:val="0"/>
       <w:dstrike w:val="0"/>
-      <w:color w:val="ED7D31" w:themeColor="accent2"/>
+      <w:color w:val="A5644E" w:themeColor="accent2"/>
     </w:rPr>
   </w:style>
   <w:style w:type="character" w:styleId="Referenciasutil">
@@ -1242,13 +5418,128 @@
       <w:contextualSpacing/>
     </w:pPr>
   </w:style>
+  <w:style w:type="paragraph" w:styleId="Encabezado">
+    <w:name w:val="header"/>
+    <w:basedOn w:val="Normal"/>
+    <w:link w:val="EncabezadoCar"/>
+    <w:uiPriority w:val="99"/>
+    <w:unhideWhenUsed/>
+    <w:rsid w:val="00F46F56"/>
+    <w:pPr>
+      <w:tabs>
+        <w:tab w:val="center" w:pos="4252"/>
+        <w:tab w:val="right" w:pos="8504"/>
+      </w:tabs>
+      <w:spacing w:after="0" w:line="240" w:lineRule="auto"/>
+    </w:pPr>
+  </w:style>
+  <w:style w:type="character" w:customStyle="1" w:styleId="EncabezadoCar">
+    <w:name w:val="Encabezado Car"/>
+    <w:basedOn w:val="Fuentedeprrafopredeter"/>
+    <w:link w:val="Encabezado"/>
+    <w:uiPriority w:val="99"/>
+    <w:rsid w:val="00F46F56"/>
+  </w:style>
+  <w:style w:type="paragraph" w:styleId="Piedepgina">
+    <w:name w:val="footer"/>
+    <w:basedOn w:val="Normal"/>
+    <w:link w:val="PiedepginaCar"/>
+    <w:uiPriority w:val="99"/>
+    <w:unhideWhenUsed/>
+    <w:rsid w:val="00F46F56"/>
+    <w:pPr>
+      <w:tabs>
+        <w:tab w:val="center" w:pos="4252"/>
+        <w:tab w:val="right" w:pos="8504"/>
+      </w:tabs>
+      <w:spacing w:after="0" w:line="240" w:lineRule="auto"/>
+    </w:pPr>
+  </w:style>
+  <w:style w:type="character" w:customStyle="1" w:styleId="PiedepginaCar">
+    <w:name w:val="Pie de página Car"/>
+    <w:basedOn w:val="Fuentedeprrafopredeter"/>
+    <w:link w:val="Piedepgina"/>
+    <w:uiPriority w:val="99"/>
+    <w:rsid w:val="00F46F56"/>
+  </w:style>
+  <w:style w:type="character" w:styleId="Nmerodepgina">
+    <w:name w:val="page number"/>
+    <w:basedOn w:val="Fuentedeprrafopredeter"/>
+    <w:uiPriority w:val="99"/>
+    <w:semiHidden/>
+    <w:unhideWhenUsed/>
+    <w:rsid w:val="00F46F56"/>
+  </w:style>
+  <w:style w:type="paragraph" w:styleId="Textodeglobo">
+    <w:name w:val="Balloon Text"/>
+    <w:basedOn w:val="Normal"/>
+    <w:link w:val="TextodegloboCar"/>
+    <w:uiPriority w:val="99"/>
+    <w:semiHidden/>
+    <w:unhideWhenUsed/>
+    <w:rsid w:val="00F46F56"/>
+    <w:pPr>
+      <w:spacing w:after="0" w:line="240" w:lineRule="auto"/>
+    </w:pPr>
+    <w:rPr>
+      <w:rFonts w:ascii="Lucida Grande" w:hAnsi="Lucida Grande" w:cs="Lucida Grande"/>
+      <w:sz w:val="18"/>
+      <w:szCs w:val="18"/>
+    </w:rPr>
+  </w:style>
+  <w:style w:type="character" w:customStyle="1" w:styleId="TextodegloboCar">
+    <w:name w:val="Texto de globo Car"/>
+    <w:basedOn w:val="Fuentedeprrafopredeter"/>
+    <w:link w:val="Textodeglobo"/>
+    <w:uiPriority w:val="99"/>
+    <w:semiHidden/>
+    <w:rsid w:val="00F46F56"/>
+    <w:rPr>
+      <w:rFonts w:ascii="Lucida Grande" w:hAnsi="Lucida Grande" w:cs="Lucida Grande"/>
+      <w:sz w:val="18"/>
+      <w:szCs w:val="18"/>
+    </w:rPr>
+  </w:style>
+  <w:style w:type="character" w:customStyle="1" w:styleId="SinespaciadoCar">
+    <w:name w:val="Sin espaciado Car"/>
+    <w:basedOn w:val="Fuentedeprrafopredeter"/>
+    <w:link w:val="Sinespaciado"/>
+    <w:uiPriority w:val="1"/>
+    <w:rsid w:val="003A6B67"/>
+  </w:style>
+  <w:style w:type="table" w:styleId="Tablaconcuadrcula">
+    <w:name w:val="Table Grid"/>
+    <w:basedOn w:val="Tablanormal"/>
+    <w:uiPriority w:val="39"/>
+    <w:rsid w:val="00301CE5"/>
+    <w:pPr>
+      <w:spacing w:after="0" w:line="240" w:lineRule="auto"/>
+    </w:pPr>
+    <w:tblPr>
+      <w:tblInd w:w="0" w:type="dxa"/>
+      <w:tblBorders>
+        <w:top w:val="single" w:sz="4" w:space="0" w:color="auto"/>
+        <w:left w:val="single" w:sz="4" w:space="0" w:color="auto"/>
+        <w:bottom w:val="single" w:sz="4" w:space="0" w:color="auto"/>
+        <w:right w:val="single" w:sz="4" w:space="0" w:color="auto"/>
+        <w:insideH w:val="single" w:sz="4" w:space="0" w:color="auto"/>
+        <w:insideV w:val="single" w:sz="4" w:space="0" w:color="auto"/>
+      </w:tblBorders>
+      <w:tblCellMar>
+        <w:top w:w="0" w:type="dxa"/>
+        <w:left w:w="108" w:type="dxa"/>
+        <w:bottom w:w="0" w:type="dxa"/>
+        <w:right w:w="108" w:type="dxa"/>
+      </w:tblCellMar>
+    </w:tblPr>
+  </w:style>
 </w:styles>
 </file>
 
 <file path=word/theme/theme1.xml><?xml version="1.0" encoding="utf-8"?>
 <a:theme xmlns:a="http://schemas.openxmlformats.org/drawingml/2006/main" name="Tema de Office">
   <a:themeElements>
-    <a:clrScheme name="Office">
+    <a:clrScheme name="Naranja amarillo">
       <a:dk1>
         <a:sysClr val="windowText" lastClr="000000"/>
       </a:dk1>
@@ -1256,39 +5547,39 @@
         <a:sysClr val="window" lastClr="FFFFFF"/>
       </a:lt1>
       <a:dk2>
-        <a:srgbClr val="44546A"/>
+        <a:srgbClr val="4E3B30"/>
       </a:dk2>
       <a:lt2>
-        <a:srgbClr val="E7E6E6"/>
+        <a:srgbClr val="FBEEC9"/>
       </a:lt2>
       <a:accent1>
-        <a:srgbClr val="5B9BD5"/>
+        <a:srgbClr val="F0A22E"/>
       </a:accent1>
       <a:accent2>
-        <a:srgbClr val="ED7D31"/>
+        <a:srgbClr val="A5644E"/>
       </a:accent2>
       <a:accent3>
-        <a:srgbClr val="A5A5A5"/>
+        <a:srgbClr val="B58B80"/>
       </a:accent3>
       <a:accent4>
-        <a:srgbClr val="FFC000"/>
+        <a:srgbClr val="C3986D"/>
       </a:accent4>
       <a:accent5>
-        <a:srgbClr val="4472C4"/>
+        <a:srgbClr val="A19574"/>
       </a:accent5>
       <a:accent6>
-        <a:srgbClr val="70AD47"/>
+        <a:srgbClr val="C17529"/>
       </a:accent6>
       <a:hlink>
-        <a:srgbClr val="0563C1"/>
+        <a:srgbClr val="AD1F1F"/>
       </a:hlink>
       <a:folHlink>
-        <a:srgbClr val="954F72"/>
+        <a:srgbClr val="FFC42F"/>
       </a:folHlink>
     </a:clrScheme>
     <a:fontScheme name="Office">
       <a:majorFont>
-        <a:latin typeface="Calibri Light" panose="020F0302020204030204"/>
+        <a:latin typeface="Calibri Light"/>
         <a:ea typeface=""/>
         <a:cs typeface=""/>
         <a:font script="Jpan" typeface="ＭＳ ゴシック"/>
@@ -1323,7 +5614,7 @@
         <a:font script="Geor" typeface="Sylfaen"/>
       </a:majorFont>
       <a:minorFont>
-        <a:latin typeface="Calibri" panose="020F0502020204030204"/>
+        <a:latin typeface="Calibri"/>
         <a:ea typeface=""/>
         <a:cs typeface=""/>
         <a:font script="Jpan" typeface="ＭＳ 明朝"/>
@@ -1504,4 +5795,23 @@
     </a:ext>
   </a:extLst>
 </a:theme>
+</file>
+
+<file path=customXml/item1.xml><?xml version="1.0" encoding="utf-8"?>
+<CoverPageProperties xmlns="http://schemas.microsoft.com/office/2006/coverPageProps">
+  <PublishDate/>
+  <Abstract/>
+  <CompanyAddress>- Arquitectura del Software</CompanyAddress>
+  <CompanyPhone/>
+  <CompanyFax/>
+  <CompanyEmail/>
+</CoverPageProperties>
+</file>
+
+<file path=customXml/itemProps1.xml><?xml version="1.0" encoding="utf-8"?>
+<ds:datastoreItem xmlns:ds="http://schemas.openxmlformats.org/officeDocument/2006/customXml" ds:itemID="{55AF091B-3C7A-41E3-B477-F2FDAA23CFDA}">
+  <ds:schemaRefs>
+    <ds:schemaRef ds:uri="http://schemas.microsoft.com/office/2006/coverPageProps"/>
+  </ds:schemaRefs>
+</ds:datastoreItem>
 </file>
</xml_diff>